<commit_message>
Updated cheat sheets with many new terms
</commit_message>
<xml_diff>
--- a/Refactoring cheat sheet - Bad.docx
+++ b/Refactoring cheat sheet - Bad.docx
@@ -50,6 +50,16 @@
         </w:rPr>
         <w:t>God class</w:t>
       </w:r>
+      <w:r>
+        <w:rPr>
+          <w:rFonts w:ascii="Arial" w:eastAsia="Times New Roman" w:hAnsi="Arial" w:cs="Arial"/>
+          <w:color w:val="222222"/>
+          <w:sz w:val="23"/>
+          <w:szCs w:val="23"/>
+          <w:shd w:val="clear" w:color="auto" w:fill="FFFFFF"/>
+        </w:rPr>
+        <w:t xml:space="preserve"> – Class that does too much</w:t>
+      </w:r>
     </w:p>
     <w:p>
       <w:pPr>
@@ -172,6 +182,16 @@
         </w:rPr>
         <w:t>part of the functionality</w:t>
       </w:r>
+      <w:r>
+        <w:rPr>
+          <w:rFonts w:ascii="Arial" w:eastAsia="Times New Roman" w:hAnsi="Arial" w:cs="Arial"/>
+          <w:color w:val="222222"/>
+          <w:sz w:val="23"/>
+          <w:szCs w:val="23"/>
+          <w:shd w:val="clear" w:color="auto" w:fill="FFFFFF"/>
+        </w:rPr>
+        <w:t>, or overly broad</w:t>
+      </w:r>
     </w:p>
     <w:p>
       <w:pPr>
@@ -188,6 +208,64 @@
           <w:szCs w:val="27"/>
         </w:rPr>
       </w:pPr>
+      <w:proofErr w:type="spellStart"/>
+      <w:r>
+        <w:rPr>
+          <w:rFonts w:ascii="Arial" w:eastAsia="Times New Roman" w:hAnsi="Arial" w:cs="Arial"/>
+          <w:color w:val="222222"/>
+          <w:sz w:val="23"/>
+          <w:szCs w:val="23"/>
+          <w:shd w:val="clear" w:color="auto" w:fill="FFFFFF"/>
+        </w:rPr>
+        <w:t>Sawtooth</w:t>
+      </w:r>
+      <w:proofErr w:type="spellEnd"/>
+      <w:r>
+        <w:rPr>
+          <w:rFonts w:ascii="Arial" w:eastAsia="Times New Roman" w:hAnsi="Arial" w:cs="Arial"/>
+          <w:color w:val="222222"/>
+          <w:sz w:val="23"/>
+          <w:szCs w:val="23"/>
+          <w:shd w:val="clear" w:color="auto" w:fill="FFFFFF"/>
+        </w:rPr>
+        <w:t xml:space="preserve"> </w:t>
+      </w:r>
+      <w:r>
+        <w:rPr>
+          <w:rFonts w:ascii="Arial" w:eastAsia="Times New Roman" w:hAnsi="Arial" w:cs="Arial"/>
+          <w:color w:val="222222"/>
+          <w:sz w:val="23"/>
+          <w:szCs w:val="23"/>
+          <w:shd w:val="clear" w:color="auto" w:fill="FFFFFF"/>
+        </w:rPr>
+        <w:t xml:space="preserve">code – Many random indentations </w:t>
+      </w:r>
+      <w:r>
+        <w:rPr>
+          <w:rFonts w:ascii="Arial" w:eastAsia="Times New Roman" w:hAnsi="Arial" w:cs="Arial"/>
+          <w:color w:val="222222"/>
+          <w:sz w:val="23"/>
+          <w:szCs w:val="23"/>
+          <w:shd w:val="clear" w:color="auto" w:fill="FFFFFF"/>
+        </w:rPr>
+        <w:t>due to various levels of nesting</w:t>
+      </w:r>
+    </w:p>
+    <w:p>
+      <w:pPr>
+        <w:pStyle w:val="ListParagraph"/>
+        <w:numPr>
+          <w:ilvl w:val="0"/>
+          <w:numId w:val="1"/>
+        </w:numPr>
+        <w:spacing w:after="0" w:line="240" w:lineRule="auto"/>
+        <w:rPr>
+          <w:rFonts w:ascii="Times New Roman" w:eastAsia="Times New Roman" w:hAnsi="Times New Roman" w:cs="Times New Roman"/>
+          <w:color w:val="000000"/>
+          <w:sz w:val="27"/>
+          <w:szCs w:val="27"/>
+        </w:rPr>
+      </w:pPr>
       <w:r>
         <w:rPr>
           <w:rFonts w:ascii="Arial" w:eastAsia="Times New Roman" w:hAnsi="Arial" w:cs="Arial"/>
@@ -216,7 +294,17 @@
           <w:szCs w:val="23"/>
           <w:shd w:val="clear" w:color="auto" w:fill="FFFFFF"/>
         </w:rPr>
-        <w:t>– Heavily indented in arrow shape.</w:t>
+        <w:t xml:space="preserve">– Heavily indented in </w:t>
+      </w:r>
+      <w:r>
+        <w:rPr>
+          <w:rFonts w:ascii="Arial" w:eastAsia="Times New Roman" w:hAnsi="Arial" w:cs="Arial"/>
+          <w:color w:val="222222"/>
+          <w:sz w:val="23"/>
+          <w:szCs w:val="23"/>
+          <w:shd w:val="clear" w:color="auto" w:fill="FFFFFF"/>
+        </w:rPr>
+        <w:t>arrow shape</w:t>
       </w:r>
       <w:r>
         <w:rPr>
@@ -262,7 +350,17 @@
           <w:szCs w:val="23"/>
           <w:shd w:val="clear" w:color="auto" w:fill="FFFFFF"/>
         </w:rPr>
-        <w:t xml:space="preserve"> – Refactor to well named </w:t>
+        <w:t xml:space="preserve"> – Refactor to well named</w:t>
+      </w:r>
+      <w:r>
+        <w:rPr>
+          <w:rFonts w:ascii="Arial" w:eastAsia="Times New Roman" w:hAnsi="Arial" w:cs="Arial"/>
+          <w:color w:val="222222"/>
+          <w:sz w:val="23"/>
+          <w:szCs w:val="23"/>
+          <w:shd w:val="clear" w:color="auto" w:fill="FFFFFF"/>
+        </w:rPr>
+        <w:t xml:space="preserve"> constant</w:t>
       </w:r>
     </w:p>
     <w:p>
@@ -300,6 +398,16 @@
         </w:rPr>
         <w:t xml:space="preserve"> – Honor </w:t>
       </w:r>
+      <w:r>
+        <w:rPr>
+          <w:rFonts w:ascii="Arial" w:eastAsia="Times New Roman" w:hAnsi="Arial" w:cs="Arial"/>
+          <w:color w:val="222222"/>
+          <w:sz w:val="23"/>
+          <w:szCs w:val="23"/>
+          <w:shd w:val="clear" w:color="auto" w:fill="FFFFFF"/>
+        </w:rPr>
+        <w:t>SRP</w:t>
+      </w:r>
     </w:p>
     <w:p>
       <w:pPr>
@@ -326,6 +434,16 @@
         </w:rPr>
         <w:t>Bastard injection</w:t>
       </w:r>
+      <w:r>
+        <w:rPr>
+          <w:rFonts w:ascii="Arial" w:eastAsia="Times New Roman" w:hAnsi="Arial" w:cs="Arial"/>
+          <w:color w:val="222222"/>
+          <w:sz w:val="23"/>
+          <w:szCs w:val="23"/>
+          <w:shd w:val="clear" w:color="auto" w:fill="FFFFFF"/>
+        </w:rPr>
+        <w:t xml:space="preserve"> – Overloading constructor to provide testability</w:t>
+      </w:r>
     </w:p>
     <w:p>
       <w:pPr>
@@ -389,6 +507,16 @@
         </w:rPr>
         <w:t xml:space="preserve"> </w:t>
       </w:r>
+      <w:r>
+        <w:rPr>
+          <w:rFonts w:ascii="Arial" w:eastAsia="Times New Roman" w:hAnsi="Arial" w:cs="Arial"/>
+          <w:color w:val="222222"/>
+          <w:sz w:val="23"/>
+          <w:szCs w:val="23"/>
+          <w:shd w:val="clear" w:color="auto" w:fill="FFFFFF"/>
+        </w:rPr>
+        <w:t>– Trying negations/casts/etc until it seems to work</w:t>
+      </w:r>
     </w:p>
     <w:p>
       <w:pPr>
@@ -449,6 +577,32 @@
           <w:szCs w:val="23"/>
           <w:shd w:val="clear" w:color="auto" w:fill="FFFFFF"/>
         </w:rPr>
+        <w:t>Leaky abstractions – concerns from one layer leaking into another</w:t>
+      </w:r>
+    </w:p>
+    <w:p>
+      <w:pPr>
+        <w:pStyle w:val="ListParagraph"/>
+        <w:numPr>
+          <w:ilvl w:val="0"/>
+          <w:numId w:val="1"/>
+        </w:numPr>
+        <w:spacing w:after="0" w:line="240" w:lineRule="auto"/>
+        <w:rPr>
+          <w:rFonts w:ascii="Times New Roman" w:eastAsia="Times New Roman" w:hAnsi="Times New Roman" w:cs="Times New Roman"/>
+          <w:color w:val="000000"/>
+          <w:sz w:val="27"/>
+          <w:szCs w:val="27"/>
+        </w:rPr>
+      </w:pPr>
+      <w:r>
+        <w:rPr>
+          <w:rFonts w:ascii="Arial" w:eastAsia="Times New Roman" w:hAnsi="Arial" w:cs="Arial"/>
+          <w:color w:val="222222"/>
+          <w:sz w:val="23"/>
+          <w:szCs w:val="23"/>
+          <w:shd w:val="clear" w:color="auto" w:fill="FFFFFF"/>
+        </w:rPr>
         <w:t>Side Effects (calling method causes other unrelated consequences)</w:t>
       </w:r>
     </w:p>
@@ -477,6 +631,16 @@
         </w:rPr>
         <w:t>Spaghetti code</w:t>
       </w:r>
+      <w:r>
+        <w:rPr>
+          <w:rFonts w:ascii="Arial" w:eastAsia="Times New Roman" w:hAnsi="Arial" w:cs="Arial"/>
+          <w:color w:val="222222"/>
+          <w:sz w:val="23"/>
+          <w:szCs w:val="23"/>
+          <w:shd w:val="clear" w:color="auto" w:fill="FFFFFF"/>
+        </w:rPr>
+        <w:t xml:space="preserve"> – Multiple concerns intermixed in a given method/class</w:t>
+      </w:r>
     </w:p>
     <w:p>
       <w:pPr>
@@ -502,6 +666,90 @@
           <w:shd w:val="clear" w:color="auto" w:fill="FFFFFF"/>
         </w:rPr>
         <w:t>Dead code</w:t>
+      </w:r>
+      <w:r>
+        <w:rPr>
+          <w:rFonts w:ascii="Arial" w:eastAsia="Times New Roman" w:hAnsi="Arial" w:cs="Arial"/>
+          <w:color w:val="222222"/>
+          <w:sz w:val="23"/>
+          <w:szCs w:val="23"/>
+          <w:shd w:val="clear" w:color="auto" w:fill="FFFFFF"/>
+        </w:rPr>
+        <w:t xml:space="preserve"> – Code that is never called.</w:t>
+      </w:r>
+    </w:p>
+    <w:p>
+      <w:pPr>
+        <w:pStyle w:val="ListParagraph"/>
+        <w:numPr>
+          <w:ilvl w:val="0"/>
+          <w:numId w:val="1"/>
+        </w:numPr>
+        <w:spacing w:after="0" w:line="240" w:lineRule="auto"/>
+        <w:rPr>
+          <w:rFonts w:ascii="Times New Roman" w:eastAsia="Times New Roman" w:hAnsi="Times New Roman" w:cs="Times New Roman"/>
+          <w:color w:val="000000"/>
+          <w:sz w:val="27"/>
+          <w:szCs w:val="27"/>
+        </w:rPr>
+      </w:pPr>
+      <w:r>
+        <w:rPr>
+          <w:rFonts w:ascii="Arial" w:eastAsia="Times New Roman" w:hAnsi="Arial" w:cs="Arial"/>
+          <w:color w:val="222222"/>
+          <w:sz w:val="23"/>
+          <w:szCs w:val="23"/>
+          <w:shd w:val="clear" w:color="auto" w:fill="FFFFFF"/>
+        </w:rPr>
+        <w:t>“</w:t>
+      </w:r>
+      <w:proofErr w:type="spellStart"/>
+      <w:r>
+        <w:rPr>
+          <w:rFonts w:ascii="Arial" w:eastAsia="Times New Roman" w:hAnsi="Arial" w:cs="Arial"/>
+          <w:color w:val="222222"/>
+          <w:sz w:val="23"/>
+          <w:szCs w:val="23"/>
+          <w:shd w:val="clear" w:color="auto" w:fill="FFFFFF"/>
+        </w:rPr>
+        <w:t>Stringly</w:t>
+      </w:r>
+      <w:proofErr w:type="spellEnd"/>
+      <w:r>
+        <w:rPr>
+          <w:rFonts w:ascii="Arial" w:eastAsia="Times New Roman" w:hAnsi="Arial" w:cs="Arial"/>
+          <w:color w:val="222222"/>
+          <w:sz w:val="23"/>
+          <w:szCs w:val="23"/>
+          <w:shd w:val="clear" w:color="auto" w:fill="FFFFFF"/>
+        </w:rPr>
+        <w:t xml:space="preserve"> typed” – Using strings for conditionals instead of strong types</w:t>
+      </w:r>
+    </w:p>
+    <w:p>
+      <w:pPr>
+        <w:pStyle w:val="ListParagraph"/>
+        <w:numPr>
+          <w:ilvl w:val="0"/>
+          <w:numId w:val="1"/>
+        </w:numPr>
+        <w:spacing w:after="0" w:line="240" w:lineRule="auto"/>
+        <w:rPr>
+          <w:rFonts w:ascii="Times New Roman" w:eastAsia="Times New Roman" w:hAnsi="Times New Roman" w:cs="Times New Roman"/>
+          <w:color w:val="000000"/>
+          <w:sz w:val="27"/>
+          <w:szCs w:val="27"/>
+        </w:rPr>
+      </w:pPr>
+      <w:r>
+        <w:rPr>
+          <w:rFonts w:ascii="Arial" w:eastAsia="Times New Roman" w:hAnsi="Arial" w:cs="Arial"/>
+          <w:color w:val="222222"/>
+          <w:sz w:val="23"/>
+          <w:szCs w:val="23"/>
+          <w:shd w:val="clear" w:color="auto" w:fill="FFFFFF"/>
+        </w:rPr>
+        <w:t>Hard Coded dynamic information or configuration</w:t>
       </w:r>
       <w:r>
         <w:rPr>
@@ -751,6 +999,16 @@
           <w:szCs w:val="27"/>
         </w:rPr>
       </w:pPr>
+      <w:r>
+        <w:rPr>
+          <w:rFonts w:ascii="Arial" w:eastAsia="Times New Roman" w:hAnsi="Arial" w:cs="Arial"/>
+          <w:color w:val="222222"/>
+          <w:sz w:val="23"/>
+          <w:szCs w:val="23"/>
+          <w:shd w:val="clear" w:color="auto" w:fill="FFFFFF"/>
+        </w:rPr>
+        <w:t xml:space="preserve">High </w:t>
+      </w:r>
       <w:proofErr w:type="spellStart"/>
       <w:r>
         <w:rPr>
@@ -760,7 +1018,17 @@
           <w:szCs w:val="23"/>
           <w:shd w:val="clear" w:color="auto" w:fill="FFFFFF"/>
         </w:rPr>
-        <w:t>Cyclomatic</w:t>
+        <w:t>c</w:t>
+      </w:r>
+      <w:r>
+        <w:rPr>
+          <w:rFonts w:ascii="Arial" w:eastAsia="Times New Roman" w:hAnsi="Arial" w:cs="Arial"/>
+          <w:color w:val="222222"/>
+          <w:sz w:val="23"/>
+          <w:szCs w:val="23"/>
+          <w:shd w:val="clear" w:color="auto" w:fill="FFFFFF"/>
+        </w:rPr>
+        <w:t>yclomatic</w:t>
       </w:r>
       <w:proofErr w:type="spellEnd"/>
       <w:r>
@@ -808,6 +1076,32 @@
           <w:shd w:val="clear" w:color="auto" w:fill="FFFFFF"/>
         </w:rPr>
         <w:t>Similar “shape” – Just squint your eyes</w:t>
+      </w:r>
+    </w:p>
+    <w:p>
+      <w:pPr>
+        <w:pStyle w:val="ListParagraph"/>
+        <w:numPr>
+          <w:ilvl w:val="0"/>
+          <w:numId w:val="2"/>
+        </w:numPr>
+        <w:spacing w:after="0" w:line="240" w:lineRule="auto"/>
+        <w:rPr>
+          <w:rFonts w:ascii="Times New Roman" w:eastAsia="Times New Roman" w:hAnsi="Times New Roman" w:cs="Times New Roman"/>
+          <w:color w:val="000000"/>
+          <w:sz w:val="27"/>
+          <w:szCs w:val="27"/>
+        </w:rPr>
+      </w:pPr>
+      <w:r>
+        <w:rPr>
+          <w:rFonts w:ascii="Arial" w:eastAsia="Times New Roman" w:hAnsi="Arial" w:cs="Arial"/>
+          <w:color w:val="222222"/>
+          <w:sz w:val="23"/>
+          <w:szCs w:val="23"/>
+          <w:shd w:val="clear" w:color="auto" w:fill="FFFFFF"/>
+        </w:rPr>
+        <w:t>Abbreviated identifiers</w:t>
       </w:r>
     </w:p>
     <w:p>

</xml_diff>

<commit_message>
Minor tweaks to good/bad list
</commit_message>
<xml_diff>
--- a/Refactoring cheat sheet - Bad.docx
+++ b/Refactoring cheat sheet - Bad.docx
@@ -1332,6 +1332,39 @@
           <w:shd w:val="clear" w:color="auto" w:fill="FFFFFF"/>
         </w:rPr>
         <w:t>Service locator</w:t>
+      </w:r>
+    </w:p>
+    <w:p>
+      <w:pPr>
+        <w:pStyle w:val="ListParagraph"/>
+        <w:numPr>
+          <w:ilvl w:val="0"/>
+          <w:numId w:val="2"/>
+        </w:numPr>
+        <w:spacing w:after="0" w:line="240" w:lineRule="auto"/>
+        <w:rPr>
+          <w:rFonts w:ascii="Times New Roman" w:eastAsia="Times New Roman" w:hAnsi="Times New Roman" w:cs="Times New Roman"/>
+          <w:color w:val="000000"/>
+          <w:sz w:val="27"/>
+          <w:szCs w:val="27"/>
+        </w:rPr>
+      </w:pPr>
+      <w:r>
+        <w:rPr>
+          <w:rFonts w:ascii="Arial" w:hAnsi="Arial" w:cs="Arial"/>
+          <w:color w:val="222222"/>
+          <w:shd w:val="clear" w:color="auto" w:fill="FFFFFF"/>
+        </w:rPr>
+        <w:t>Complex data heavy logic (consider DB driven method)</w:t>
+      </w:r>
+      <w:r>
+        <w:rPr>
+          <w:rFonts w:ascii="Times New Roman" w:eastAsia="Times New Roman" w:hAnsi="Times New Roman" w:cs="Times New Roman"/>
+          <w:color w:val="000000"/>
+          <w:sz w:val="27"/>
+          <w:szCs w:val="27"/>
+        </w:rPr>
+        <w:t xml:space="preserve"> </w:t>
       </w:r>
       <w:r>
         <w:rPr>
@@ -1752,6 +1785,11 @@
       <w:ind w:left="720"/>
       <w:contextualSpacing/>
     </w:pPr>
+  </w:style>
+  <w:style w:type="character" w:customStyle="1" w:styleId="apple-converted-space">
+    <w:name w:val="apple-converted-space"/>
+    <w:basedOn w:val="DefaultParagraphFont"/>
+    <w:rsid w:val="00ED74F5"/>
   </w:style>
 </w:styles>
 </file>

</xml_diff>

<commit_message>
code smells sheet update
</commit_message>
<xml_diff>
--- a/Refactoring cheat sheet - Bad.docx
+++ b/Refactoring cheat sheet - Bad.docx
@@ -25,19 +25,7 @@
           <w:szCs w:val="28"/>
           <w:shd w:val="clear" w:color="auto" w:fill="FFFFFF"/>
         </w:rPr>
-        <w:t>Code smells</w:t>
-      </w:r>
-      <w:r>
-        <w:rPr>
-          <w:rFonts w:ascii="Arial" w:eastAsia="Times New Roman" w:hAnsi="Arial" w:cs="Arial"/>
-          <w:b/>
-          <w:bCs/>
-          <w:color w:val="222222"/>
-          <w:sz w:val="28"/>
-          <w:szCs w:val="28"/>
-          <w:shd w:val="clear" w:color="auto" w:fill="FFFFFF"/>
-        </w:rPr>
-        <w:t xml:space="preserve"> and anti-patterns</w:t>
+        <w:t>Code smells and anti-patterns</w:t>
       </w:r>
     </w:p>
     <w:p>
@@ -58,13 +46,16 @@
       <w:tblPr>
         <w:tblStyle w:val="ColorfulShading-Accent1"/>
         <w:tblW w:w="0" w:type="auto"/>
-        <w:tblLook w:val="0600" w:firstRow="0" w:lastRow="0" w:firstColumn="0" w:lastColumn="0" w:noHBand="1" w:noVBand="1"/>
+        <w:tblLook w:val="0400" w:firstRow="0" w:lastRow="0" w:firstColumn="0" w:lastColumn="0" w:noHBand="0" w:noVBand="1"/>
       </w:tblPr>
       <w:tblGrid>
         <w:gridCol w:w="4068"/>
         <w:gridCol w:w="5508"/>
       </w:tblGrid>
       <w:tr>
+        <w:trPr>
+          <w:cnfStyle w:val="000000100000" w:firstRow="0" w:lastRow="0" w:firstColumn="0" w:lastColumn="0" w:oddVBand="0" w:evenVBand="0" w:oddHBand="1" w:evenHBand="0" w:firstRowFirstColumn="0" w:firstRowLastColumn="0" w:lastRowFirstColumn="0" w:lastRowLastColumn="0"/>
+        </w:trPr>
         <w:tc>
           <w:tcPr>
             <w:tcW w:w="4068" w:type="dxa"/>
@@ -165,6 +156,9 @@
         </w:tc>
       </w:tr>
       <w:tr>
+        <w:trPr>
+          <w:cnfStyle w:val="000000100000" w:firstRow="0" w:lastRow="0" w:firstColumn="0" w:lastColumn="0" w:oddVBand="0" w:evenVBand="0" w:oddHBand="1" w:evenHBand="0" w:firstRowFirstColumn="0" w:firstRowLastColumn="0" w:lastRowFirstColumn="0" w:lastRowLastColumn="0"/>
+        </w:trPr>
         <w:tc>
           <w:tcPr>
             <w:tcW w:w="4068" w:type="dxa"/>
@@ -265,6 +259,9 @@
         </w:tc>
       </w:tr>
       <w:tr>
+        <w:trPr>
+          <w:cnfStyle w:val="000000100000" w:firstRow="0" w:lastRow="0" w:firstColumn="0" w:lastColumn="0" w:oddVBand="0" w:evenVBand="0" w:oddHBand="1" w:evenHBand="0" w:firstRowFirstColumn="0" w:firstRowLastColumn="0" w:lastRowFirstColumn="0" w:lastRowLastColumn="0"/>
+        </w:trPr>
         <w:tc>
           <w:tcPr>
             <w:tcW w:w="4068" w:type="dxa"/>
@@ -374,6 +371,9 @@
         </w:tc>
       </w:tr>
       <w:tr>
+        <w:trPr>
+          <w:cnfStyle w:val="000000100000" w:firstRow="0" w:lastRow="0" w:firstColumn="0" w:lastColumn="0" w:oddVBand="0" w:evenVBand="0" w:oddHBand="1" w:evenHBand="0" w:firstRowFirstColumn="0" w:firstRowLastColumn="0" w:lastRowFirstColumn="0" w:lastRowLastColumn="0"/>
+        </w:trPr>
         <w:tc>
           <w:tcPr>
             <w:tcW w:w="4068" w:type="dxa"/>
@@ -456,6 +456,9 @@
         </w:tc>
       </w:tr>
       <w:tr>
+        <w:trPr>
+          <w:cnfStyle w:val="000000100000" w:firstRow="0" w:lastRow="0" w:firstColumn="0" w:lastColumn="0" w:oddVBand="0" w:evenVBand="0" w:oddHBand="1" w:evenHBand="0" w:firstRowFirstColumn="0" w:firstRowLastColumn="0" w:lastRowFirstColumn="0" w:lastRowLastColumn="0"/>
+        </w:trPr>
         <w:tc>
           <w:tcPr>
             <w:tcW w:w="4068" w:type="dxa"/>
@@ -567,6 +570,9 @@
         </w:tc>
       </w:tr>
       <w:tr>
+        <w:trPr>
+          <w:cnfStyle w:val="000000100000" w:firstRow="0" w:lastRow="0" w:firstColumn="0" w:lastColumn="0" w:oddVBand="0" w:evenVBand="0" w:oddHBand="1" w:evenHBand="0" w:firstRowFirstColumn="0" w:firstRowLastColumn="0" w:lastRowFirstColumn="0" w:lastRowLastColumn="0"/>
+        </w:trPr>
         <w:tc>
           <w:tcPr>
             <w:tcW w:w="4068" w:type="dxa"/>
@@ -676,6 +682,9 @@
         </w:tc>
       </w:tr>
       <w:tr>
+        <w:trPr>
+          <w:cnfStyle w:val="000000100000" w:firstRow="0" w:lastRow="0" w:firstColumn="0" w:lastColumn="0" w:oddVBand="0" w:evenVBand="0" w:oddHBand="1" w:evenHBand="0" w:firstRowFirstColumn="0" w:firstRowLastColumn="0" w:lastRowFirstColumn="0" w:lastRowLastColumn="0"/>
+        </w:trPr>
         <w:tc>
           <w:tcPr>
             <w:tcW w:w="4068" w:type="dxa"/>
@@ -812,6 +821,9 @@
         </w:tc>
       </w:tr>
       <w:tr>
+        <w:trPr>
+          <w:cnfStyle w:val="000000100000" w:firstRow="0" w:lastRow="0" w:firstColumn="0" w:lastColumn="0" w:oddVBand="0" w:evenVBand="0" w:oddHBand="1" w:evenHBand="0" w:firstRowFirstColumn="0" w:firstRowLastColumn="0" w:lastRowFirstColumn="0" w:lastRowLastColumn="0"/>
+        </w:trPr>
         <w:tc>
           <w:tcPr>
             <w:tcW w:w="4068" w:type="dxa"/>
@@ -921,6 +933,9 @@
         </w:tc>
       </w:tr>
       <w:tr>
+        <w:trPr>
+          <w:cnfStyle w:val="000000100000" w:firstRow="0" w:lastRow="0" w:firstColumn="0" w:lastColumn="0" w:oddVBand="0" w:evenVBand="0" w:oddHBand="1" w:evenHBand="0" w:firstRowFirstColumn="0" w:firstRowLastColumn="0" w:lastRowFirstColumn="0" w:lastRowLastColumn="0"/>
+        </w:trPr>
         <w:tc>
           <w:tcPr>
             <w:tcW w:w="4068" w:type="dxa"/>
@@ -993,6 +1008,710 @@
                 <w:szCs w:val="27"/>
               </w:rPr>
             </w:pPr>
+            <w:r>
+              <w:rPr>
+                <w:rFonts w:ascii="Times New Roman" w:eastAsia="Times New Roman" w:hAnsi="Times New Roman" w:cs="Times New Roman"/>
+                <w:color w:val="000000"/>
+                <w:sz w:val="27"/>
+                <w:szCs w:val="27"/>
+              </w:rPr>
+              <w:t>Comments</w:t>
+            </w:r>
+          </w:p>
+        </w:tc>
+        <w:tc>
+          <w:tcPr>
+            <w:tcW w:w="5508" w:type="dxa"/>
+          </w:tcPr>
+          <w:p>
+            <w:pPr>
+              <w:rPr>
+                <w:rFonts w:ascii="Times New Roman" w:eastAsia="Times New Roman" w:hAnsi="Times New Roman" w:cs="Times New Roman"/>
+                <w:color w:val="000000"/>
+                <w:sz w:val="27"/>
+                <w:szCs w:val="27"/>
+              </w:rPr>
+            </w:pPr>
+          </w:p>
+        </w:tc>
+      </w:tr>
+      <w:tr>
+        <w:trPr>
+          <w:cnfStyle w:val="000000100000" w:firstRow="0" w:lastRow="0" w:firstColumn="0" w:lastColumn="0" w:oddVBand="0" w:evenVBand="0" w:oddHBand="1" w:evenHBand="0" w:firstRowFirstColumn="0" w:firstRowLastColumn="0" w:lastRowFirstColumn="0" w:lastRowLastColumn="0"/>
+        </w:trPr>
+        <w:tc>
+          <w:tcPr>
+            <w:tcW w:w="4068" w:type="dxa"/>
+          </w:tcPr>
+          <w:p>
+            <w:pPr>
+              <w:rPr>
+                <w:rFonts w:ascii="Times New Roman" w:eastAsia="Times New Roman" w:hAnsi="Times New Roman" w:cs="Times New Roman"/>
+                <w:color w:val="000000"/>
+                <w:sz w:val="27"/>
+                <w:szCs w:val="27"/>
+              </w:rPr>
+            </w:pPr>
+            <w:r>
+              <w:rPr>
+                <w:rFonts w:ascii="Times New Roman" w:eastAsia="Times New Roman" w:hAnsi="Times New Roman" w:cs="Times New Roman"/>
+                <w:color w:val="000000"/>
+                <w:sz w:val="27"/>
+                <w:szCs w:val="27"/>
+              </w:rPr>
+              <w:t>Zombie Code</w:t>
+            </w:r>
+          </w:p>
+        </w:tc>
+        <w:tc>
+          <w:tcPr>
+            <w:tcW w:w="5508" w:type="dxa"/>
+          </w:tcPr>
+          <w:p>
+            <w:pPr>
+              <w:rPr>
+                <w:rFonts w:ascii="Times New Roman" w:eastAsia="Times New Roman" w:hAnsi="Times New Roman" w:cs="Times New Roman"/>
+                <w:color w:val="000000"/>
+                <w:sz w:val="27"/>
+                <w:szCs w:val="27"/>
+              </w:rPr>
+            </w:pPr>
+            <w:r>
+              <w:rPr>
+                <w:rFonts w:ascii="Times New Roman" w:eastAsia="Times New Roman" w:hAnsi="Times New Roman" w:cs="Times New Roman"/>
+                <w:color w:val="000000"/>
+                <w:sz w:val="27"/>
+                <w:szCs w:val="27"/>
+              </w:rPr>
+              <w:t>C</w:t>
+            </w:r>
+            <w:r>
+              <w:rPr>
+                <w:rFonts w:ascii="Times New Roman" w:eastAsia="Times New Roman" w:hAnsi="Times New Roman" w:cs="Times New Roman"/>
+                <w:color w:val="000000"/>
+                <w:sz w:val="27"/>
+                <w:szCs w:val="27"/>
+              </w:rPr>
+              <w:t>ommented out code</w:t>
+            </w:r>
+          </w:p>
+        </w:tc>
+      </w:tr>
+      <w:tr>
+        <w:tc>
+          <w:tcPr>
+            <w:tcW w:w="4068" w:type="dxa"/>
+          </w:tcPr>
+          <w:p>
+            <w:pPr>
+              <w:rPr>
+                <w:rFonts w:ascii="Times New Roman" w:eastAsia="Times New Roman" w:hAnsi="Times New Roman" w:cs="Times New Roman"/>
+                <w:color w:val="000000"/>
+                <w:sz w:val="27"/>
+                <w:szCs w:val="27"/>
+              </w:rPr>
+            </w:pPr>
+            <w:r>
+              <w:rPr>
+                <w:rFonts w:ascii="Times New Roman" w:eastAsia="Times New Roman" w:hAnsi="Times New Roman" w:cs="Times New Roman"/>
+                <w:color w:val="000000"/>
+                <w:sz w:val="27"/>
+                <w:szCs w:val="27"/>
+              </w:rPr>
+              <w:t>Dead code</w:t>
+            </w:r>
+          </w:p>
+        </w:tc>
+        <w:tc>
+          <w:tcPr>
+            <w:tcW w:w="5508" w:type="dxa"/>
+          </w:tcPr>
+          <w:p>
+            <w:pPr>
+              <w:rPr>
+                <w:rFonts w:ascii="Times New Roman" w:eastAsia="Times New Roman" w:hAnsi="Times New Roman" w:cs="Times New Roman"/>
+                <w:color w:val="000000"/>
+                <w:sz w:val="27"/>
+                <w:szCs w:val="27"/>
+              </w:rPr>
+            </w:pPr>
+            <w:r>
+              <w:rPr>
+                <w:rFonts w:ascii="Times New Roman" w:eastAsia="Times New Roman" w:hAnsi="Times New Roman" w:cs="Times New Roman"/>
+                <w:color w:val="000000"/>
+                <w:sz w:val="27"/>
+                <w:szCs w:val="27"/>
+              </w:rPr>
+              <w:t>Code that is never called</w:t>
+            </w:r>
+          </w:p>
+        </w:tc>
+      </w:tr>
+      <w:tr>
+        <w:trPr>
+          <w:cnfStyle w:val="000000100000" w:firstRow="0" w:lastRow="0" w:firstColumn="0" w:lastColumn="0" w:oddVBand="0" w:evenVBand="0" w:oddHBand="1" w:evenHBand="0" w:firstRowFirstColumn="0" w:firstRowLastColumn="0" w:lastRowFirstColumn="0" w:lastRowLastColumn="0"/>
+        </w:trPr>
+        <w:tc>
+          <w:tcPr>
+            <w:tcW w:w="4068" w:type="dxa"/>
+          </w:tcPr>
+          <w:p>
+            <w:pPr>
+              <w:rPr>
+                <w:rFonts w:ascii="Times New Roman" w:eastAsia="Times New Roman" w:hAnsi="Times New Roman" w:cs="Times New Roman"/>
+                <w:color w:val="000000"/>
+                <w:sz w:val="27"/>
+                <w:szCs w:val="27"/>
+              </w:rPr>
+            </w:pPr>
+            <w:r>
+              <w:rPr>
+                <w:rFonts w:ascii="Times New Roman" w:eastAsia="Times New Roman" w:hAnsi="Times New Roman" w:cs="Times New Roman"/>
+                <w:color w:val="000000"/>
+                <w:sz w:val="27"/>
+                <w:szCs w:val="27"/>
+              </w:rPr>
+              <w:t>Service locator</w:t>
+            </w:r>
+          </w:p>
+        </w:tc>
+        <w:tc>
+          <w:tcPr>
+            <w:tcW w:w="5508" w:type="dxa"/>
+          </w:tcPr>
+          <w:p>
+            <w:pPr>
+              <w:rPr>
+                <w:rFonts w:ascii="Times New Roman" w:eastAsia="Times New Roman" w:hAnsi="Times New Roman" w:cs="Times New Roman"/>
+                <w:color w:val="000000"/>
+                <w:sz w:val="27"/>
+                <w:szCs w:val="27"/>
+              </w:rPr>
+            </w:pPr>
+          </w:p>
+        </w:tc>
+      </w:tr>
+      <w:tr>
+        <w:tc>
+          <w:tcPr>
+            <w:tcW w:w="4068" w:type="dxa"/>
+          </w:tcPr>
+          <w:p>
+            <w:pPr>
+              <w:rPr>
+                <w:rFonts w:ascii="Times New Roman" w:eastAsia="Times New Roman" w:hAnsi="Times New Roman" w:cs="Times New Roman"/>
+                <w:color w:val="000000"/>
+                <w:sz w:val="27"/>
+                <w:szCs w:val="27"/>
+              </w:rPr>
+            </w:pPr>
+            <w:r>
+              <w:rPr>
+                <w:rFonts w:ascii="Times New Roman" w:eastAsia="Times New Roman" w:hAnsi="Times New Roman" w:cs="Times New Roman"/>
+                <w:color w:val="000000"/>
+                <w:sz w:val="27"/>
+                <w:szCs w:val="27"/>
+              </w:rPr>
+              <w:t>Constructor over injection</w:t>
+            </w:r>
+          </w:p>
+        </w:tc>
+        <w:tc>
+          <w:tcPr>
+            <w:tcW w:w="5508" w:type="dxa"/>
+          </w:tcPr>
+          <w:p>
+            <w:pPr>
+              <w:rPr>
+                <w:rFonts w:ascii="Times New Roman" w:eastAsia="Times New Roman" w:hAnsi="Times New Roman" w:cs="Times New Roman"/>
+                <w:color w:val="000000"/>
+                <w:sz w:val="27"/>
+                <w:szCs w:val="27"/>
+              </w:rPr>
+            </w:pPr>
+            <w:r>
+              <w:rPr>
+                <w:rFonts w:ascii="Times New Roman" w:eastAsia="Times New Roman" w:hAnsi="Times New Roman" w:cs="Times New Roman"/>
+                <w:color w:val="000000"/>
+                <w:sz w:val="27"/>
+                <w:szCs w:val="27"/>
+              </w:rPr>
+              <w:t>Honor SRP</w:t>
+            </w:r>
+          </w:p>
+        </w:tc>
+      </w:tr>
+      <w:tr>
+        <w:trPr>
+          <w:cnfStyle w:val="000000100000" w:firstRow="0" w:lastRow="0" w:firstColumn="0" w:lastColumn="0" w:oddVBand="0" w:evenVBand="0" w:oddHBand="1" w:evenHBand="0" w:firstRowFirstColumn="0" w:firstRowLastColumn="0" w:lastRowFirstColumn="0" w:lastRowLastColumn="0"/>
+        </w:trPr>
+        <w:tc>
+          <w:tcPr>
+            <w:tcW w:w="4068" w:type="dxa"/>
+          </w:tcPr>
+          <w:p>
+            <w:pPr>
+              <w:rPr>
+                <w:rFonts w:ascii="Times New Roman" w:eastAsia="Times New Roman" w:hAnsi="Times New Roman" w:cs="Times New Roman"/>
+                <w:color w:val="000000"/>
+                <w:sz w:val="27"/>
+                <w:szCs w:val="27"/>
+              </w:rPr>
+            </w:pPr>
+            <w:r>
+              <w:rPr>
+                <w:rFonts w:ascii="Times New Roman" w:eastAsia="Times New Roman" w:hAnsi="Times New Roman" w:cs="Times New Roman"/>
+                <w:color w:val="000000"/>
+                <w:sz w:val="27"/>
+                <w:szCs w:val="27"/>
+              </w:rPr>
+              <w:t>Bastard injection</w:t>
+            </w:r>
+          </w:p>
+        </w:tc>
+        <w:tc>
+          <w:tcPr>
+            <w:tcW w:w="5508" w:type="dxa"/>
+          </w:tcPr>
+          <w:p>
+            <w:pPr>
+              <w:rPr>
+                <w:rFonts w:ascii="Times New Roman" w:eastAsia="Times New Roman" w:hAnsi="Times New Roman" w:cs="Times New Roman"/>
+                <w:color w:val="000000"/>
+                <w:sz w:val="27"/>
+                <w:szCs w:val="27"/>
+              </w:rPr>
+            </w:pPr>
+            <w:r>
+              <w:rPr>
+                <w:rFonts w:ascii="Times New Roman" w:eastAsia="Times New Roman" w:hAnsi="Times New Roman" w:cs="Times New Roman"/>
+                <w:color w:val="000000"/>
+                <w:sz w:val="27"/>
+                <w:szCs w:val="27"/>
+              </w:rPr>
+              <w:t>Overloading constructor to provide testability</w:t>
+            </w:r>
+          </w:p>
+        </w:tc>
+      </w:tr>
+      <w:tr>
+        <w:tc>
+          <w:tcPr>
+            <w:tcW w:w="4068" w:type="dxa"/>
+          </w:tcPr>
+          <w:p>
+            <w:pPr>
+              <w:rPr>
+                <w:rFonts w:ascii="Times New Roman" w:eastAsia="Times New Roman" w:hAnsi="Times New Roman" w:cs="Times New Roman"/>
+                <w:color w:val="000000"/>
+                <w:sz w:val="27"/>
+                <w:szCs w:val="27"/>
+              </w:rPr>
+            </w:pPr>
+            <w:r>
+              <w:rPr>
+                <w:rFonts w:ascii="Times New Roman" w:eastAsia="Times New Roman" w:hAnsi="Times New Roman" w:cs="Times New Roman"/>
+                <w:color w:val="000000"/>
+                <w:sz w:val="27"/>
+                <w:szCs w:val="27"/>
+              </w:rPr>
+              <w:t>Magnet class</w:t>
+            </w:r>
+          </w:p>
+        </w:tc>
+        <w:tc>
+          <w:tcPr>
+            <w:tcW w:w="5508" w:type="dxa"/>
+          </w:tcPr>
+          <w:p>
+            <w:pPr>
+              <w:rPr>
+                <w:rFonts w:ascii="Times New Roman" w:eastAsia="Times New Roman" w:hAnsi="Times New Roman" w:cs="Times New Roman"/>
+                <w:color w:val="000000"/>
+                <w:sz w:val="27"/>
+                <w:szCs w:val="27"/>
+              </w:rPr>
+            </w:pPr>
+            <w:r>
+              <w:rPr>
+                <w:rFonts w:ascii="Times New Roman" w:eastAsia="Times New Roman" w:hAnsi="Times New Roman" w:cs="Times New Roman"/>
+                <w:color w:val="000000"/>
+                <w:sz w:val="27"/>
+                <w:szCs w:val="27"/>
+              </w:rPr>
+              <w:t>Ambiguous name that attracts</w:t>
+            </w:r>
+          </w:p>
+        </w:tc>
+      </w:tr>
+      <w:tr>
+        <w:trPr>
+          <w:cnfStyle w:val="000000100000" w:firstRow="0" w:lastRow="0" w:firstColumn="0" w:lastColumn="0" w:oddVBand="0" w:evenVBand="0" w:oddHBand="1" w:evenHBand="0" w:firstRowFirstColumn="0" w:firstRowLastColumn="0" w:lastRowFirstColumn="0" w:lastRowLastColumn="0"/>
+        </w:trPr>
+        <w:tc>
+          <w:tcPr>
+            <w:tcW w:w="4068" w:type="dxa"/>
+          </w:tcPr>
+          <w:p>
+            <w:pPr>
+              <w:rPr>
+                <w:rFonts w:ascii="Times New Roman" w:eastAsia="Times New Roman" w:hAnsi="Times New Roman" w:cs="Times New Roman"/>
+                <w:color w:val="000000"/>
+                <w:sz w:val="27"/>
+                <w:szCs w:val="27"/>
+              </w:rPr>
+            </w:pPr>
+            <w:r>
+              <w:rPr>
+                <w:rFonts w:ascii="Times New Roman" w:eastAsia="Times New Roman" w:hAnsi="Times New Roman" w:cs="Times New Roman"/>
+                <w:color w:val="000000"/>
+                <w:sz w:val="27"/>
+                <w:szCs w:val="27"/>
+              </w:rPr>
+              <w:t>Magic numbers</w:t>
+            </w:r>
+          </w:p>
+        </w:tc>
+        <w:tc>
+          <w:tcPr>
+            <w:tcW w:w="5508" w:type="dxa"/>
+          </w:tcPr>
+          <w:p>
+            <w:pPr>
+              <w:rPr>
+                <w:rFonts w:ascii="Times New Roman" w:eastAsia="Times New Roman" w:hAnsi="Times New Roman" w:cs="Times New Roman"/>
+                <w:color w:val="000000"/>
+                <w:sz w:val="27"/>
+                <w:szCs w:val="27"/>
+              </w:rPr>
+            </w:pPr>
+            <w:r>
+              <w:rPr>
+                <w:rFonts w:ascii="Times New Roman" w:eastAsia="Times New Roman" w:hAnsi="Times New Roman" w:cs="Times New Roman"/>
+                <w:color w:val="000000"/>
+                <w:sz w:val="27"/>
+                <w:szCs w:val="27"/>
+              </w:rPr>
+              <w:t>Refactor to well named constant</w:t>
+            </w:r>
+          </w:p>
+        </w:tc>
+      </w:tr>
+      <w:tr>
+        <w:tc>
+          <w:tcPr>
+            <w:tcW w:w="4068" w:type="dxa"/>
+          </w:tcPr>
+          <w:p>
+            <w:pPr>
+              <w:rPr>
+                <w:rFonts w:ascii="Times New Roman" w:eastAsia="Times New Roman" w:hAnsi="Times New Roman" w:cs="Times New Roman"/>
+                <w:color w:val="000000"/>
+                <w:sz w:val="27"/>
+                <w:szCs w:val="27"/>
+              </w:rPr>
+            </w:pPr>
+            <w:r>
+              <w:rPr>
+                <w:rFonts w:ascii="Times New Roman" w:eastAsia="Times New Roman" w:hAnsi="Times New Roman" w:cs="Times New Roman"/>
+                <w:color w:val="000000"/>
+                <w:sz w:val="27"/>
+                <w:szCs w:val="27"/>
+              </w:rPr>
+              <w:t>Exceptions as control flow</w:t>
+            </w:r>
+          </w:p>
+        </w:tc>
+        <w:tc>
+          <w:tcPr>
+            <w:tcW w:w="5508" w:type="dxa"/>
+          </w:tcPr>
+          <w:p>
+            <w:pPr>
+              <w:rPr>
+                <w:rFonts w:ascii="Times New Roman" w:eastAsia="Times New Roman" w:hAnsi="Times New Roman" w:cs="Times New Roman"/>
+                <w:color w:val="000000"/>
+                <w:sz w:val="27"/>
+                <w:szCs w:val="27"/>
+              </w:rPr>
+            </w:pPr>
+            <w:r>
+              <w:rPr>
+                <w:rFonts w:ascii="Times New Roman" w:eastAsia="Times New Roman" w:hAnsi="Times New Roman" w:cs="Times New Roman"/>
+                <w:color w:val="000000"/>
+                <w:sz w:val="27"/>
+                <w:szCs w:val="27"/>
+              </w:rPr>
+              <w:t>Includes swallowing exceptions</w:t>
+            </w:r>
+          </w:p>
+        </w:tc>
+      </w:tr>
+      <w:tr>
+        <w:trPr>
+          <w:cnfStyle w:val="000000100000" w:firstRow="0" w:lastRow="0" w:firstColumn="0" w:lastColumn="0" w:oddVBand="0" w:evenVBand="0" w:oddHBand="1" w:evenHBand="0" w:firstRowFirstColumn="0" w:firstRowLastColumn="0" w:lastRowFirstColumn="0" w:lastRowLastColumn="0"/>
+        </w:trPr>
+        <w:tc>
+          <w:tcPr>
+            <w:tcW w:w="4068" w:type="dxa"/>
+          </w:tcPr>
+          <w:p>
+            <w:pPr>
+              <w:rPr>
+                <w:rFonts w:ascii="Times New Roman" w:eastAsia="Times New Roman" w:hAnsi="Times New Roman" w:cs="Times New Roman"/>
+                <w:color w:val="000000"/>
+                <w:sz w:val="27"/>
+                <w:szCs w:val="27"/>
+              </w:rPr>
+            </w:pPr>
+            <w:r>
+              <w:rPr>
+                <w:rFonts w:ascii="Times New Roman" w:eastAsia="Times New Roman" w:hAnsi="Times New Roman" w:cs="Times New Roman"/>
+                <w:color w:val="000000"/>
+                <w:sz w:val="27"/>
+                <w:szCs w:val="27"/>
+              </w:rPr>
+              <w:t>Negative conditionals/names</w:t>
+            </w:r>
+          </w:p>
+        </w:tc>
+        <w:tc>
+          <w:tcPr>
+            <w:tcW w:w="5508" w:type="dxa"/>
+          </w:tcPr>
+          <w:p>
+            <w:pPr>
+              <w:rPr>
+                <w:rFonts w:ascii="Times New Roman" w:eastAsia="Times New Roman" w:hAnsi="Times New Roman" w:cs="Times New Roman"/>
+                <w:color w:val="000000"/>
+                <w:sz w:val="27"/>
+                <w:szCs w:val="27"/>
+              </w:rPr>
+            </w:pPr>
+          </w:p>
+        </w:tc>
+      </w:tr>
+      <w:tr>
+        <w:tc>
+          <w:tcPr>
+            <w:tcW w:w="4068" w:type="dxa"/>
+          </w:tcPr>
+          <w:p>
+            <w:pPr>
+              <w:rPr>
+                <w:rFonts w:ascii="Times New Roman" w:eastAsia="Times New Roman" w:hAnsi="Times New Roman" w:cs="Times New Roman"/>
+                <w:color w:val="000000"/>
+                <w:sz w:val="27"/>
+                <w:szCs w:val="27"/>
+              </w:rPr>
+            </w:pPr>
+            <w:r>
+              <w:rPr>
+                <w:rFonts w:ascii="Times New Roman" w:eastAsia="Times New Roman" w:hAnsi="Times New Roman" w:cs="Times New Roman"/>
+                <w:color w:val="000000"/>
+                <w:sz w:val="27"/>
+                <w:szCs w:val="27"/>
+              </w:rPr>
+              <w:t>Leaky abstractions</w:t>
+            </w:r>
+          </w:p>
+        </w:tc>
+        <w:tc>
+          <w:tcPr>
+            <w:tcW w:w="5508" w:type="dxa"/>
+          </w:tcPr>
+          <w:p>
+            <w:pPr>
+              <w:rPr>
+                <w:rFonts w:ascii="Times New Roman" w:eastAsia="Times New Roman" w:hAnsi="Times New Roman" w:cs="Times New Roman"/>
+                <w:color w:val="000000"/>
+                <w:sz w:val="27"/>
+                <w:szCs w:val="27"/>
+              </w:rPr>
+            </w:pPr>
+            <w:r>
+              <w:rPr>
+                <w:rFonts w:ascii="Times New Roman" w:eastAsia="Times New Roman" w:hAnsi="Times New Roman" w:cs="Times New Roman"/>
+                <w:color w:val="000000"/>
+                <w:sz w:val="27"/>
+                <w:szCs w:val="27"/>
+              </w:rPr>
+              <w:t>C</w:t>
+            </w:r>
+            <w:r>
+              <w:rPr>
+                <w:rFonts w:ascii="Times New Roman" w:eastAsia="Times New Roman" w:hAnsi="Times New Roman" w:cs="Times New Roman"/>
+                <w:color w:val="000000"/>
+                <w:sz w:val="27"/>
+                <w:szCs w:val="27"/>
+              </w:rPr>
+              <w:t>oncerns from one layer leaking into another</w:t>
+            </w:r>
+          </w:p>
+        </w:tc>
+      </w:tr>
+      <w:tr>
+        <w:trPr>
+          <w:cnfStyle w:val="000000100000" w:firstRow="0" w:lastRow="0" w:firstColumn="0" w:lastColumn="0" w:oddVBand="0" w:evenVBand="0" w:oddHBand="1" w:evenHBand="0" w:firstRowFirstColumn="0" w:firstRowLastColumn="0" w:lastRowFirstColumn="0" w:lastRowLastColumn="0"/>
+        </w:trPr>
+        <w:tc>
+          <w:tcPr>
+            <w:tcW w:w="4068" w:type="dxa"/>
+          </w:tcPr>
+          <w:p>
+            <w:pPr>
+              <w:rPr>
+                <w:rFonts w:ascii="Times New Roman" w:eastAsia="Times New Roman" w:hAnsi="Times New Roman" w:cs="Times New Roman"/>
+                <w:color w:val="000000"/>
+                <w:sz w:val="27"/>
+                <w:szCs w:val="27"/>
+              </w:rPr>
+            </w:pPr>
+            <w:r>
+              <w:rPr>
+                <w:rFonts w:ascii="Times New Roman" w:eastAsia="Times New Roman" w:hAnsi="Times New Roman" w:cs="Times New Roman"/>
+                <w:color w:val="000000"/>
+                <w:sz w:val="27"/>
+                <w:szCs w:val="27"/>
+              </w:rPr>
+              <w:t>Side Effects</w:t>
+            </w:r>
+          </w:p>
+        </w:tc>
+        <w:tc>
+          <w:tcPr>
+            <w:tcW w:w="5508" w:type="dxa"/>
+          </w:tcPr>
+          <w:p>
+            <w:pPr>
+              <w:rPr>
+                <w:rFonts w:ascii="Times New Roman" w:eastAsia="Times New Roman" w:hAnsi="Times New Roman" w:cs="Times New Roman"/>
+                <w:color w:val="000000"/>
+                <w:sz w:val="27"/>
+                <w:szCs w:val="27"/>
+              </w:rPr>
+            </w:pPr>
+            <w:r>
+              <w:rPr>
+                <w:rFonts w:ascii="Times New Roman" w:eastAsia="Times New Roman" w:hAnsi="Times New Roman" w:cs="Times New Roman"/>
+                <w:color w:val="000000"/>
+                <w:sz w:val="27"/>
+                <w:szCs w:val="27"/>
+              </w:rPr>
+              <w:t>C</w:t>
+            </w:r>
+            <w:r>
+              <w:rPr>
+                <w:rFonts w:ascii="Times New Roman" w:eastAsia="Times New Roman" w:hAnsi="Times New Roman" w:cs="Times New Roman"/>
+                <w:color w:val="000000"/>
+                <w:sz w:val="27"/>
+                <w:szCs w:val="27"/>
+              </w:rPr>
+              <w:t>alling method causes other unrelated consequences</w:t>
+            </w:r>
+          </w:p>
+        </w:tc>
+      </w:tr>
+      <w:tr>
+        <w:tc>
+          <w:tcPr>
+            <w:tcW w:w="4068" w:type="dxa"/>
+          </w:tcPr>
+          <w:p>
+            <w:pPr>
+              <w:rPr>
+                <w:rFonts w:ascii="Times New Roman" w:eastAsia="Times New Roman" w:hAnsi="Times New Roman" w:cs="Times New Roman"/>
+                <w:color w:val="000000"/>
+                <w:sz w:val="27"/>
+                <w:szCs w:val="27"/>
+              </w:rPr>
+            </w:pPr>
+            <w:r>
+              <w:rPr>
+                <w:rFonts w:ascii="Times New Roman" w:eastAsia="Times New Roman" w:hAnsi="Times New Roman" w:cs="Times New Roman"/>
+                <w:color w:val="000000"/>
+                <w:sz w:val="27"/>
+                <w:szCs w:val="27"/>
+              </w:rPr>
+              <w:t>Solution Sprawl</w:t>
+            </w:r>
+          </w:p>
+        </w:tc>
+        <w:tc>
+          <w:tcPr>
+            <w:tcW w:w="5508" w:type="dxa"/>
+          </w:tcPr>
+          <w:p>
+            <w:pPr>
+              <w:rPr>
+                <w:rFonts w:ascii="Times New Roman" w:eastAsia="Times New Roman" w:hAnsi="Times New Roman" w:cs="Times New Roman"/>
+                <w:color w:val="000000"/>
+                <w:sz w:val="27"/>
+                <w:szCs w:val="27"/>
+              </w:rPr>
+            </w:pPr>
+            <w:r>
+              <w:rPr>
+                <w:rFonts w:ascii="Times New Roman" w:eastAsia="Times New Roman" w:hAnsi="Times New Roman" w:cs="Times New Roman"/>
+                <w:color w:val="000000"/>
+                <w:sz w:val="27"/>
+                <w:szCs w:val="27"/>
+              </w:rPr>
+              <w:t>Five classes to do anything, consider simplifying.</w:t>
+            </w:r>
+          </w:p>
+        </w:tc>
+      </w:tr>
+      <w:tr>
+        <w:trPr>
+          <w:cnfStyle w:val="000000100000" w:firstRow="0" w:lastRow="0" w:firstColumn="0" w:lastColumn="0" w:oddVBand="0" w:evenVBand="0" w:oddHBand="1" w:evenHBand="0" w:firstRowFirstColumn="0" w:firstRowLastColumn="0" w:lastRowFirstColumn="0" w:lastRowLastColumn="0"/>
+        </w:trPr>
+        <w:tc>
+          <w:tcPr>
+            <w:tcW w:w="4068" w:type="dxa"/>
+          </w:tcPr>
+          <w:p>
+            <w:pPr>
+              <w:rPr>
+                <w:rFonts w:ascii="Times New Roman" w:eastAsia="Times New Roman" w:hAnsi="Times New Roman" w:cs="Times New Roman"/>
+                <w:color w:val="000000"/>
+                <w:sz w:val="27"/>
+                <w:szCs w:val="27"/>
+              </w:rPr>
+            </w:pPr>
+            <w:r>
+              <w:rPr>
+                <w:rFonts w:ascii="Times New Roman" w:eastAsia="Times New Roman" w:hAnsi="Times New Roman" w:cs="Times New Roman"/>
+                <w:color w:val="000000"/>
+                <w:sz w:val="27"/>
+                <w:szCs w:val="27"/>
+              </w:rPr>
+              <w:t>Magic Strings</w:t>
+            </w:r>
+          </w:p>
+        </w:tc>
+        <w:tc>
+          <w:tcPr>
+            <w:tcW w:w="5508" w:type="dxa"/>
+          </w:tcPr>
+          <w:p>
+            <w:pPr>
+              <w:rPr>
+                <w:rFonts w:ascii="Times New Roman" w:eastAsia="Times New Roman" w:hAnsi="Times New Roman" w:cs="Times New Roman"/>
+                <w:color w:val="000000"/>
+                <w:sz w:val="27"/>
+                <w:szCs w:val="27"/>
+              </w:rPr>
+            </w:pPr>
+            <w:r>
+              <w:rPr>
+                <w:rFonts w:ascii="Times New Roman" w:eastAsia="Times New Roman" w:hAnsi="Times New Roman" w:cs="Times New Roman"/>
+                <w:color w:val="000000"/>
+                <w:sz w:val="27"/>
+                <w:szCs w:val="27"/>
+              </w:rPr>
+              <w:t xml:space="preserve">Using strings for conditionals instead of strong types, consider </w:t>
+            </w:r>
             <w:proofErr w:type="spellStart"/>
             <w:r>
               <w:rPr>
@@ -1001,7 +1720,7 @@
                 <w:sz w:val="27"/>
                 <w:szCs w:val="27"/>
               </w:rPr>
-              <w:t>Sawtooth</w:t>
+              <w:t>Enums</w:t>
             </w:r>
             <w:proofErr w:type="spellEnd"/>
             <w:r>
@@ -1011,750 +1730,6 @@
                 <w:sz w:val="27"/>
                 <w:szCs w:val="27"/>
               </w:rPr>
-              <w:t xml:space="preserve"> code</w:t>
-            </w:r>
-          </w:p>
-        </w:tc>
-        <w:tc>
-          <w:tcPr>
-            <w:tcW w:w="5508" w:type="dxa"/>
-          </w:tcPr>
-          <w:p>
-            <w:pPr>
-              <w:rPr>
-                <w:rFonts w:ascii="Times New Roman" w:eastAsia="Times New Roman" w:hAnsi="Times New Roman" w:cs="Times New Roman"/>
-                <w:color w:val="000000"/>
-                <w:sz w:val="27"/>
-                <w:szCs w:val="27"/>
-              </w:rPr>
-            </w:pPr>
-            <w:r>
-              <w:rPr>
-                <w:rFonts w:ascii="Times New Roman" w:eastAsia="Times New Roman" w:hAnsi="Times New Roman" w:cs="Times New Roman"/>
-                <w:color w:val="000000"/>
-                <w:sz w:val="27"/>
-                <w:szCs w:val="27"/>
-              </w:rPr>
-              <w:t>Many random indentations due to various levels of nesting</w:t>
-            </w:r>
-          </w:p>
-        </w:tc>
-      </w:tr>
-      <w:tr>
-        <w:tc>
-          <w:tcPr>
-            <w:tcW w:w="4068" w:type="dxa"/>
-          </w:tcPr>
-          <w:p>
-            <w:pPr>
-              <w:rPr>
-                <w:rFonts w:ascii="Times New Roman" w:eastAsia="Times New Roman" w:hAnsi="Times New Roman" w:cs="Times New Roman"/>
-                <w:color w:val="000000"/>
-                <w:sz w:val="27"/>
-                <w:szCs w:val="27"/>
-              </w:rPr>
-            </w:pPr>
-            <w:r>
-              <w:rPr>
-                <w:rFonts w:ascii="Times New Roman" w:eastAsia="Times New Roman" w:hAnsi="Times New Roman" w:cs="Times New Roman"/>
-                <w:color w:val="000000"/>
-                <w:sz w:val="27"/>
-                <w:szCs w:val="27"/>
-              </w:rPr>
-              <w:t>Comments</w:t>
-            </w:r>
-          </w:p>
-        </w:tc>
-        <w:tc>
-          <w:tcPr>
-            <w:tcW w:w="5508" w:type="dxa"/>
-          </w:tcPr>
-          <w:p>
-            <w:pPr>
-              <w:rPr>
-                <w:rFonts w:ascii="Times New Roman" w:eastAsia="Times New Roman" w:hAnsi="Times New Roman" w:cs="Times New Roman"/>
-                <w:color w:val="000000"/>
-                <w:sz w:val="27"/>
-                <w:szCs w:val="27"/>
-              </w:rPr>
-            </w:pPr>
-          </w:p>
-        </w:tc>
-      </w:tr>
-      <w:tr>
-        <w:tc>
-          <w:tcPr>
-            <w:tcW w:w="4068" w:type="dxa"/>
-          </w:tcPr>
-          <w:p>
-            <w:pPr>
-              <w:rPr>
-                <w:rFonts w:ascii="Times New Roman" w:eastAsia="Times New Roman" w:hAnsi="Times New Roman" w:cs="Times New Roman"/>
-                <w:color w:val="000000"/>
-                <w:sz w:val="27"/>
-                <w:szCs w:val="27"/>
-              </w:rPr>
-            </w:pPr>
-            <w:r>
-              <w:rPr>
-                <w:rFonts w:ascii="Times New Roman" w:eastAsia="Times New Roman" w:hAnsi="Times New Roman" w:cs="Times New Roman"/>
-                <w:color w:val="000000"/>
-                <w:sz w:val="27"/>
-                <w:szCs w:val="27"/>
-              </w:rPr>
-              <w:t>Zombie Code</w:t>
-            </w:r>
-          </w:p>
-        </w:tc>
-        <w:tc>
-          <w:tcPr>
-            <w:tcW w:w="5508" w:type="dxa"/>
-          </w:tcPr>
-          <w:p>
-            <w:pPr>
-              <w:rPr>
-                <w:rFonts w:ascii="Times New Roman" w:eastAsia="Times New Roman" w:hAnsi="Times New Roman" w:cs="Times New Roman"/>
-                <w:color w:val="000000"/>
-                <w:sz w:val="27"/>
-                <w:szCs w:val="27"/>
-              </w:rPr>
-            </w:pPr>
-            <w:r>
-              <w:rPr>
-                <w:rFonts w:ascii="Times New Roman" w:eastAsia="Times New Roman" w:hAnsi="Times New Roman" w:cs="Times New Roman"/>
-                <w:color w:val="000000"/>
-                <w:sz w:val="27"/>
-                <w:szCs w:val="27"/>
-              </w:rPr>
-              <w:t>C</w:t>
-            </w:r>
-            <w:r>
-              <w:rPr>
-                <w:rFonts w:ascii="Times New Roman" w:eastAsia="Times New Roman" w:hAnsi="Times New Roman" w:cs="Times New Roman"/>
-                <w:color w:val="000000"/>
-                <w:sz w:val="27"/>
-                <w:szCs w:val="27"/>
-              </w:rPr>
-              <w:t>ommented out code</w:t>
-            </w:r>
-          </w:p>
-        </w:tc>
-      </w:tr>
-      <w:tr>
-        <w:tc>
-          <w:tcPr>
-            <w:tcW w:w="4068" w:type="dxa"/>
-          </w:tcPr>
-          <w:p>
-            <w:pPr>
-              <w:rPr>
-                <w:rFonts w:ascii="Times New Roman" w:eastAsia="Times New Roman" w:hAnsi="Times New Roman" w:cs="Times New Roman"/>
-                <w:color w:val="000000"/>
-                <w:sz w:val="27"/>
-                <w:szCs w:val="27"/>
-              </w:rPr>
-            </w:pPr>
-            <w:r>
-              <w:rPr>
-                <w:rFonts w:ascii="Times New Roman" w:eastAsia="Times New Roman" w:hAnsi="Times New Roman" w:cs="Times New Roman"/>
-                <w:color w:val="000000"/>
-                <w:sz w:val="27"/>
-                <w:szCs w:val="27"/>
-              </w:rPr>
-              <w:t>Dead code</w:t>
-            </w:r>
-          </w:p>
-        </w:tc>
-        <w:tc>
-          <w:tcPr>
-            <w:tcW w:w="5508" w:type="dxa"/>
-          </w:tcPr>
-          <w:p>
-            <w:pPr>
-              <w:rPr>
-                <w:rFonts w:ascii="Times New Roman" w:eastAsia="Times New Roman" w:hAnsi="Times New Roman" w:cs="Times New Roman"/>
-                <w:color w:val="000000"/>
-                <w:sz w:val="27"/>
-                <w:szCs w:val="27"/>
-              </w:rPr>
-            </w:pPr>
-            <w:r>
-              <w:rPr>
-                <w:rFonts w:ascii="Times New Roman" w:eastAsia="Times New Roman" w:hAnsi="Times New Roman" w:cs="Times New Roman"/>
-                <w:color w:val="000000"/>
-                <w:sz w:val="27"/>
-                <w:szCs w:val="27"/>
-              </w:rPr>
-              <w:t>Code that is never called</w:t>
-            </w:r>
-          </w:p>
-        </w:tc>
-      </w:tr>
-      <w:tr>
-        <w:tc>
-          <w:tcPr>
-            <w:tcW w:w="4068" w:type="dxa"/>
-          </w:tcPr>
-          <w:p>
-            <w:pPr>
-              <w:rPr>
-                <w:rFonts w:ascii="Times New Roman" w:eastAsia="Times New Roman" w:hAnsi="Times New Roman" w:cs="Times New Roman"/>
-                <w:color w:val="000000"/>
-                <w:sz w:val="27"/>
-                <w:szCs w:val="27"/>
-              </w:rPr>
-            </w:pPr>
-            <w:r>
-              <w:rPr>
-                <w:rFonts w:ascii="Times New Roman" w:eastAsia="Times New Roman" w:hAnsi="Times New Roman" w:cs="Times New Roman"/>
-                <w:color w:val="000000"/>
-                <w:sz w:val="27"/>
-                <w:szCs w:val="27"/>
-              </w:rPr>
-              <w:t>Service locator</w:t>
-            </w:r>
-          </w:p>
-        </w:tc>
-        <w:tc>
-          <w:tcPr>
-            <w:tcW w:w="5508" w:type="dxa"/>
-          </w:tcPr>
-          <w:p>
-            <w:pPr>
-              <w:rPr>
-                <w:rFonts w:ascii="Times New Roman" w:eastAsia="Times New Roman" w:hAnsi="Times New Roman" w:cs="Times New Roman"/>
-                <w:color w:val="000000"/>
-                <w:sz w:val="27"/>
-                <w:szCs w:val="27"/>
-              </w:rPr>
-            </w:pPr>
-          </w:p>
-        </w:tc>
-      </w:tr>
-      <w:tr>
-        <w:tc>
-          <w:tcPr>
-            <w:tcW w:w="4068" w:type="dxa"/>
-          </w:tcPr>
-          <w:p>
-            <w:pPr>
-              <w:rPr>
-                <w:rFonts w:ascii="Times New Roman" w:eastAsia="Times New Roman" w:hAnsi="Times New Roman" w:cs="Times New Roman"/>
-                <w:color w:val="000000"/>
-                <w:sz w:val="27"/>
-                <w:szCs w:val="27"/>
-              </w:rPr>
-            </w:pPr>
-            <w:r>
-              <w:rPr>
-                <w:rFonts w:ascii="Times New Roman" w:eastAsia="Times New Roman" w:hAnsi="Times New Roman" w:cs="Times New Roman"/>
-                <w:color w:val="000000"/>
-                <w:sz w:val="27"/>
-                <w:szCs w:val="27"/>
-              </w:rPr>
-              <w:t>Constructor over injection</w:t>
-            </w:r>
-          </w:p>
-        </w:tc>
-        <w:tc>
-          <w:tcPr>
-            <w:tcW w:w="5508" w:type="dxa"/>
-          </w:tcPr>
-          <w:p>
-            <w:pPr>
-              <w:rPr>
-                <w:rFonts w:ascii="Times New Roman" w:eastAsia="Times New Roman" w:hAnsi="Times New Roman" w:cs="Times New Roman"/>
-                <w:color w:val="000000"/>
-                <w:sz w:val="27"/>
-                <w:szCs w:val="27"/>
-              </w:rPr>
-            </w:pPr>
-            <w:r>
-              <w:rPr>
-                <w:rFonts w:ascii="Times New Roman" w:eastAsia="Times New Roman" w:hAnsi="Times New Roman" w:cs="Times New Roman"/>
-                <w:color w:val="000000"/>
-                <w:sz w:val="27"/>
-                <w:szCs w:val="27"/>
-              </w:rPr>
-              <w:t>Honor SRP</w:t>
-            </w:r>
-          </w:p>
-        </w:tc>
-      </w:tr>
-      <w:tr>
-        <w:tc>
-          <w:tcPr>
-            <w:tcW w:w="4068" w:type="dxa"/>
-          </w:tcPr>
-          <w:p>
-            <w:pPr>
-              <w:rPr>
-                <w:rFonts w:ascii="Times New Roman" w:eastAsia="Times New Roman" w:hAnsi="Times New Roman" w:cs="Times New Roman"/>
-                <w:color w:val="000000"/>
-                <w:sz w:val="27"/>
-                <w:szCs w:val="27"/>
-              </w:rPr>
-            </w:pPr>
-            <w:r>
-              <w:rPr>
-                <w:rFonts w:ascii="Times New Roman" w:eastAsia="Times New Roman" w:hAnsi="Times New Roman" w:cs="Times New Roman"/>
-                <w:color w:val="000000"/>
-                <w:sz w:val="27"/>
-                <w:szCs w:val="27"/>
-              </w:rPr>
-              <w:t>Bastard injection</w:t>
-            </w:r>
-          </w:p>
-        </w:tc>
-        <w:tc>
-          <w:tcPr>
-            <w:tcW w:w="5508" w:type="dxa"/>
-          </w:tcPr>
-          <w:p>
-            <w:pPr>
-              <w:rPr>
-                <w:rFonts w:ascii="Times New Roman" w:eastAsia="Times New Roman" w:hAnsi="Times New Roman" w:cs="Times New Roman"/>
-                <w:color w:val="000000"/>
-                <w:sz w:val="27"/>
-                <w:szCs w:val="27"/>
-              </w:rPr>
-            </w:pPr>
-            <w:r>
-              <w:rPr>
-                <w:rFonts w:ascii="Times New Roman" w:eastAsia="Times New Roman" w:hAnsi="Times New Roman" w:cs="Times New Roman"/>
-                <w:color w:val="000000"/>
-                <w:sz w:val="27"/>
-                <w:szCs w:val="27"/>
-              </w:rPr>
-              <w:t>Overloading constructor to provide testability</w:t>
-            </w:r>
-          </w:p>
-        </w:tc>
-      </w:tr>
-      <w:tr>
-        <w:tc>
-          <w:tcPr>
-            <w:tcW w:w="4068" w:type="dxa"/>
-          </w:tcPr>
-          <w:p>
-            <w:pPr>
-              <w:rPr>
-                <w:rFonts w:ascii="Times New Roman" w:eastAsia="Times New Roman" w:hAnsi="Times New Roman" w:cs="Times New Roman"/>
-                <w:color w:val="000000"/>
-                <w:sz w:val="27"/>
-                <w:szCs w:val="27"/>
-              </w:rPr>
-            </w:pPr>
-            <w:r>
-              <w:rPr>
-                <w:rFonts w:ascii="Times New Roman" w:eastAsia="Times New Roman" w:hAnsi="Times New Roman" w:cs="Times New Roman"/>
-                <w:color w:val="000000"/>
-                <w:sz w:val="27"/>
-                <w:szCs w:val="27"/>
-              </w:rPr>
-              <w:t>Magnet class</w:t>
-            </w:r>
-          </w:p>
-        </w:tc>
-        <w:tc>
-          <w:tcPr>
-            <w:tcW w:w="5508" w:type="dxa"/>
-          </w:tcPr>
-          <w:p>
-            <w:pPr>
-              <w:rPr>
-                <w:rFonts w:ascii="Times New Roman" w:eastAsia="Times New Roman" w:hAnsi="Times New Roman" w:cs="Times New Roman"/>
-                <w:color w:val="000000"/>
-                <w:sz w:val="27"/>
-                <w:szCs w:val="27"/>
-              </w:rPr>
-            </w:pPr>
-            <w:r>
-              <w:rPr>
-                <w:rFonts w:ascii="Times New Roman" w:eastAsia="Times New Roman" w:hAnsi="Times New Roman" w:cs="Times New Roman"/>
-                <w:color w:val="000000"/>
-                <w:sz w:val="27"/>
-                <w:szCs w:val="27"/>
-              </w:rPr>
-              <w:t>Ambiguous name that attracts</w:t>
-            </w:r>
-          </w:p>
-        </w:tc>
-      </w:tr>
-      <w:tr>
-        <w:tc>
-          <w:tcPr>
-            <w:tcW w:w="4068" w:type="dxa"/>
-          </w:tcPr>
-          <w:p>
-            <w:pPr>
-              <w:rPr>
-                <w:rFonts w:ascii="Times New Roman" w:eastAsia="Times New Roman" w:hAnsi="Times New Roman" w:cs="Times New Roman"/>
-                <w:color w:val="000000"/>
-                <w:sz w:val="27"/>
-                <w:szCs w:val="27"/>
-              </w:rPr>
-            </w:pPr>
-            <w:r>
-              <w:rPr>
-                <w:rFonts w:ascii="Times New Roman" w:eastAsia="Times New Roman" w:hAnsi="Times New Roman" w:cs="Times New Roman"/>
-                <w:color w:val="000000"/>
-                <w:sz w:val="27"/>
-                <w:szCs w:val="27"/>
-              </w:rPr>
-              <w:t>Magic numbers</w:t>
-            </w:r>
-          </w:p>
-        </w:tc>
-        <w:tc>
-          <w:tcPr>
-            <w:tcW w:w="5508" w:type="dxa"/>
-          </w:tcPr>
-          <w:p>
-            <w:pPr>
-              <w:rPr>
-                <w:rFonts w:ascii="Times New Roman" w:eastAsia="Times New Roman" w:hAnsi="Times New Roman" w:cs="Times New Roman"/>
-                <w:color w:val="000000"/>
-                <w:sz w:val="27"/>
-                <w:szCs w:val="27"/>
-              </w:rPr>
-            </w:pPr>
-            <w:r>
-              <w:rPr>
-                <w:rFonts w:ascii="Times New Roman" w:eastAsia="Times New Roman" w:hAnsi="Times New Roman" w:cs="Times New Roman"/>
-                <w:color w:val="000000"/>
-                <w:sz w:val="27"/>
-                <w:szCs w:val="27"/>
-              </w:rPr>
-              <w:t>Refactor to well named constant</w:t>
-            </w:r>
-          </w:p>
-        </w:tc>
-      </w:tr>
-      <w:tr>
-        <w:tc>
-          <w:tcPr>
-            <w:tcW w:w="4068" w:type="dxa"/>
-          </w:tcPr>
-          <w:p>
-            <w:pPr>
-              <w:rPr>
-                <w:rFonts w:ascii="Times New Roman" w:eastAsia="Times New Roman" w:hAnsi="Times New Roman" w:cs="Times New Roman"/>
-                <w:color w:val="000000"/>
-                <w:sz w:val="27"/>
-                <w:szCs w:val="27"/>
-              </w:rPr>
-            </w:pPr>
-            <w:r>
-              <w:rPr>
-                <w:rFonts w:ascii="Times New Roman" w:eastAsia="Times New Roman" w:hAnsi="Times New Roman" w:cs="Times New Roman"/>
-                <w:color w:val="000000"/>
-                <w:sz w:val="27"/>
-                <w:szCs w:val="27"/>
-              </w:rPr>
-              <w:t>Exceptions as control flow</w:t>
-            </w:r>
-          </w:p>
-        </w:tc>
-        <w:tc>
-          <w:tcPr>
-            <w:tcW w:w="5508" w:type="dxa"/>
-          </w:tcPr>
-          <w:p>
-            <w:pPr>
-              <w:rPr>
-                <w:rFonts w:ascii="Times New Roman" w:eastAsia="Times New Roman" w:hAnsi="Times New Roman" w:cs="Times New Roman"/>
-                <w:color w:val="000000"/>
-                <w:sz w:val="27"/>
-                <w:szCs w:val="27"/>
-              </w:rPr>
-            </w:pPr>
-            <w:r>
-              <w:rPr>
-                <w:rFonts w:ascii="Times New Roman" w:eastAsia="Times New Roman" w:hAnsi="Times New Roman" w:cs="Times New Roman"/>
-                <w:color w:val="000000"/>
-                <w:sz w:val="27"/>
-                <w:szCs w:val="27"/>
-              </w:rPr>
-              <w:t>Includes swallowing exceptions</w:t>
-            </w:r>
-          </w:p>
-        </w:tc>
-      </w:tr>
-      <w:tr>
-        <w:tc>
-          <w:tcPr>
-            <w:tcW w:w="4068" w:type="dxa"/>
-          </w:tcPr>
-          <w:p>
-            <w:pPr>
-              <w:rPr>
-                <w:rFonts w:ascii="Times New Roman" w:eastAsia="Times New Roman" w:hAnsi="Times New Roman" w:cs="Times New Roman"/>
-                <w:color w:val="000000"/>
-                <w:sz w:val="27"/>
-                <w:szCs w:val="27"/>
-              </w:rPr>
-            </w:pPr>
-            <w:r>
-              <w:rPr>
-                <w:rFonts w:ascii="Times New Roman" w:eastAsia="Times New Roman" w:hAnsi="Times New Roman" w:cs="Times New Roman"/>
-                <w:color w:val="000000"/>
-                <w:sz w:val="27"/>
-                <w:szCs w:val="27"/>
-              </w:rPr>
-              <w:t>Negative conditionals/names</w:t>
-            </w:r>
-          </w:p>
-        </w:tc>
-        <w:tc>
-          <w:tcPr>
-            <w:tcW w:w="5508" w:type="dxa"/>
-          </w:tcPr>
-          <w:p>
-            <w:pPr>
-              <w:rPr>
-                <w:rFonts w:ascii="Times New Roman" w:eastAsia="Times New Roman" w:hAnsi="Times New Roman" w:cs="Times New Roman"/>
-                <w:color w:val="000000"/>
-                <w:sz w:val="27"/>
-                <w:szCs w:val="27"/>
-              </w:rPr>
-            </w:pPr>
-          </w:p>
-        </w:tc>
-      </w:tr>
-      <w:tr>
-        <w:tc>
-          <w:tcPr>
-            <w:tcW w:w="4068" w:type="dxa"/>
-          </w:tcPr>
-          <w:p>
-            <w:pPr>
-              <w:rPr>
-                <w:rFonts w:ascii="Times New Roman" w:eastAsia="Times New Roman" w:hAnsi="Times New Roman" w:cs="Times New Roman"/>
-                <w:color w:val="000000"/>
-                <w:sz w:val="27"/>
-                <w:szCs w:val="27"/>
-              </w:rPr>
-            </w:pPr>
-            <w:r>
-              <w:rPr>
-                <w:rFonts w:ascii="Times New Roman" w:eastAsia="Times New Roman" w:hAnsi="Times New Roman" w:cs="Times New Roman"/>
-                <w:color w:val="000000"/>
-                <w:sz w:val="27"/>
-                <w:szCs w:val="27"/>
-              </w:rPr>
-              <w:t>Leaky abstractions</w:t>
-            </w:r>
-          </w:p>
-        </w:tc>
-        <w:tc>
-          <w:tcPr>
-            <w:tcW w:w="5508" w:type="dxa"/>
-          </w:tcPr>
-          <w:p>
-            <w:pPr>
-              <w:rPr>
-                <w:rFonts w:ascii="Times New Roman" w:eastAsia="Times New Roman" w:hAnsi="Times New Roman" w:cs="Times New Roman"/>
-                <w:color w:val="000000"/>
-                <w:sz w:val="27"/>
-                <w:szCs w:val="27"/>
-              </w:rPr>
-            </w:pPr>
-            <w:r>
-              <w:rPr>
-                <w:rFonts w:ascii="Times New Roman" w:eastAsia="Times New Roman" w:hAnsi="Times New Roman" w:cs="Times New Roman"/>
-                <w:color w:val="000000"/>
-                <w:sz w:val="27"/>
-                <w:szCs w:val="27"/>
-              </w:rPr>
-              <w:t>C</w:t>
-            </w:r>
-            <w:r>
-              <w:rPr>
-                <w:rFonts w:ascii="Times New Roman" w:eastAsia="Times New Roman" w:hAnsi="Times New Roman" w:cs="Times New Roman"/>
-                <w:color w:val="000000"/>
-                <w:sz w:val="27"/>
-                <w:szCs w:val="27"/>
-              </w:rPr>
-              <w:t>oncerns from one layer leaking into another</w:t>
-            </w:r>
-          </w:p>
-        </w:tc>
-      </w:tr>
-      <w:tr>
-        <w:tc>
-          <w:tcPr>
-            <w:tcW w:w="4068" w:type="dxa"/>
-          </w:tcPr>
-          <w:p>
-            <w:pPr>
-              <w:rPr>
-                <w:rFonts w:ascii="Times New Roman" w:eastAsia="Times New Roman" w:hAnsi="Times New Roman" w:cs="Times New Roman"/>
-                <w:color w:val="000000"/>
-                <w:sz w:val="27"/>
-                <w:szCs w:val="27"/>
-              </w:rPr>
-            </w:pPr>
-            <w:r>
-              <w:rPr>
-                <w:rFonts w:ascii="Times New Roman" w:eastAsia="Times New Roman" w:hAnsi="Times New Roman" w:cs="Times New Roman"/>
-                <w:color w:val="000000"/>
-                <w:sz w:val="27"/>
-                <w:szCs w:val="27"/>
-              </w:rPr>
-              <w:t>Side Effects</w:t>
-            </w:r>
-          </w:p>
-        </w:tc>
-        <w:tc>
-          <w:tcPr>
-            <w:tcW w:w="5508" w:type="dxa"/>
-          </w:tcPr>
-          <w:p>
-            <w:pPr>
-              <w:rPr>
-                <w:rFonts w:ascii="Times New Roman" w:eastAsia="Times New Roman" w:hAnsi="Times New Roman" w:cs="Times New Roman"/>
-                <w:color w:val="000000"/>
-                <w:sz w:val="27"/>
-                <w:szCs w:val="27"/>
-              </w:rPr>
-            </w:pPr>
-            <w:r>
-              <w:rPr>
-                <w:rFonts w:ascii="Times New Roman" w:eastAsia="Times New Roman" w:hAnsi="Times New Roman" w:cs="Times New Roman"/>
-                <w:color w:val="000000"/>
-                <w:sz w:val="27"/>
-                <w:szCs w:val="27"/>
-              </w:rPr>
-              <w:t>C</w:t>
-            </w:r>
-            <w:r>
-              <w:rPr>
-                <w:rFonts w:ascii="Times New Roman" w:eastAsia="Times New Roman" w:hAnsi="Times New Roman" w:cs="Times New Roman"/>
-                <w:color w:val="000000"/>
-                <w:sz w:val="27"/>
-                <w:szCs w:val="27"/>
-              </w:rPr>
-              <w:t>alling method causes other unrelated consequences</w:t>
-            </w:r>
-          </w:p>
-        </w:tc>
-      </w:tr>
-      <w:tr>
-        <w:tc>
-          <w:tcPr>
-            <w:tcW w:w="4068" w:type="dxa"/>
-          </w:tcPr>
-          <w:p>
-            <w:pPr>
-              <w:rPr>
-                <w:rFonts w:ascii="Times New Roman" w:eastAsia="Times New Roman" w:hAnsi="Times New Roman" w:cs="Times New Roman"/>
-                <w:color w:val="000000"/>
-                <w:sz w:val="27"/>
-                <w:szCs w:val="27"/>
-              </w:rPr>
-            </w:pPr>
-            <w:r>
-              <w:rPr>
-                <w:rFonts w:ascii="Times New Roman" w:eastAsia="Times New Roman" w:hAnsi="Times New Roman" w:cs="Times New Roman"/>
-                <w:color w:val="000000"/>
-                <w:sz w:val="27"/>
-                <w:szCs w:val="27"/>
-              </w:rPr>
-              <w:t>Solution Sprawl</w:t>
-            </w:r>
-          </w:p>
-        </w:tc>
-        <w:tc>
-          <w:tcPr>
-            <w:tcW w:w="5508" w:type="dxa"/>
-          </w:tcPr>
-          <w:p>
-            <w:pPr>
-              <w:rPr>
-                <w:rFonts w:ascii="Times New Roman" w:eastAsia="Times New Roman" w:hAnsi="Times New Roman" w:cs="Times New Roman"/>
-                <w:color w:val="000000"/>
-                <w:sz w:val="27"/>
-                <w:szCs w:val="27"/>
-              </w:rPr>
-            </w:pPr>
-            <w:r>
-              <w:rPr>
-                <w:rFonts w:ascii="Times New Roman" w:eastAsia="Times New Roman" w:hAnsi="Times New Roman" w:cs="Times New Roman"/>
-                <w:color w:val="000000"/>
-                <w:sz w:val="27"/>
-                <w:szCs w:val="27"/>
-              </w:rPr>
-              <w:t>Five classes to do anything, consider simplifying.</w:t>
-            </w:r>
-          </w:p>
-        </w:tc>
-      </w:tr>
-      <w:tr>
-        <w:tc>
-          <w:tcPr>
-            <w:tcW w:w="4068" w:type="dxa"/>
-          </w:tcPr>
-          <w:p>
-            <w:pPr>
-              <w:rPr>
-                <w:rFonts w:ascii="Times New Roman" w:eastAsia="Times New Roman" w:hAnsi="Times New Roman" w:cs="Times New Roman"/>
-                <w:color w:val="000000"/>
-                <w:sz w:val="27"/>
-                <w:szCs w:val="27"/>
-              </w:rPr>
-            </w:pPr>
-            <w:r>
-              <w:rPr>
-                <w:rFonts w:ascii="Times New Roman" w:eastAsia="Times New Roman" w:hAnsi="Times New Roman" w:cs="Times New Roman"/>
-                <w:color w:val="000000"/>
-                <w:sz w:val="27"/>
-                <w:szCs w:val="27"/>
-              </w:rPr>
-              <w:t>Magic Strings</w:t>
-            </w:r>
-          </w:p>
-        </w:tc>
-        <w:tc>
-          <w:tcPr>
-            <w:tcW w:w="5508" w:type="dxa"/>
-          </w:tcPr>
-          <w:p>
-            <w:pPr>
-              <w:rPr>
-                <w:rFonts w:ascii="Times New Roman" w:eastAsia="Times New Roman" w:hAnsi="Times New Roman" w:cs="Times New Roman"/>
-                <w:color w:val="000000"/>
-                <w:sz w:val="27"/>
-                <w:szCs w:val="27"/>
-              </w:rPr>
-            </w:pPr>
-            <w:r>
-              <w:rPr>
-                <w:rFonts w:ascii="Times New Roman" w:eastAsia="Times New Roman" w:hAnsi="Times New Roman" w:cs="Times New Roman"/>
-                <w:color w:val="000000"/>
-                <w:sz w:val="27"/>
-                <w:szCs w:val="27"/>
-              </w:rPr>
-              <w:t xml:space="preserve">Using strings for conditionals instead of strong types, consider </w:t>
-            </w:r>
-            <w:proofErr w:type="spellStart"/>
-            <w:r>
-              <w:rPr>
-                <w:rFonts w:ascii="Times New Roman" w:eastAsia="Times New Roman" w:hAnsi="Times New Roman" w:cs="Times New Roman"/>
-                <w:color w:val="000000"/>
-                <w:sz w:val="27"/>
-                <w:szCs w:val="27"/>
-              </w:rPr>
-              <w:t>Enums</w:t>
-            </w:r>
-            <w:proofErr w:type="spellEnd"/>
-            <w:r>
-              <w:rPr>
-                <w:rFonts w:ascii="Times New Roman" w:eastAsia="Times New Roman" w:hAnsi="Times New Roman" w:cs="Times New Roman"/>
-                <w:color w:val="000000"/>
-                <w:sz w:val="27"/>
-                <w:szCs w:val="27"/>
-              </w:rPr>
               <w:t>.</w:t>
             </w:r>
           </w:p>
@@ -1781,7 +1756,7 @@
                 <w:sz w:val="27"/>
                 <w:szCs w:val="27"/>
               </w:rPr>
-              <w:t>Dynamic API’s</w:t>
+              <w:t>Overuse of dynamics</w:t>
             </w:r>
           </w:p>
         </w:tc>
@@ -1807,13 +1782,14 @@
               </w:rPr>
               <w:t>Increases complexity.</w:t>
             </w:r>
-            <w:bookmarkStart w:id="0" w:name="_GoBack"/>
-            <w:bookmarkEnd w:id="0"/>
           </w:p>
         </w:tc>
       </w:tr>
     </w:tbl>
-    <w:p/>
+    <w:p>
+      <w:bookmarkStart w:id="0" w:name="_GoBack"/>
+      <w:bookmarkEnd w:id="0"/>
+    </w:p>
     <w:sectPr>
       <w:pgSz w:w="12240" w:h="15840"/>
       <w:pgMar w:top="1440" w:right="1440" w:bottom="1440" w:left="1440" w:header="720" w:footer="720" w:gutter="0"/>
@@ -2849,4 +2825,16 @@
   <a:objectDefaults/>
   <a:extraClrSchemeLst/>
 </a:theme>
+</file>
+
+<file path=customXml/item1.xml><?xml version="1.0" encoding="utf-8"?>
+<b:Sources xmlns:b="http://schemas.openxmlformats.org/officeDocument/2006/bibliography" xmlns="http://schemas.openxmlformats.org/officeDocument/2006/bibliography" SelectedStyle="\APA.XSL" StyleName="APA"/>
+</file>
+
+<file path=customXml/itemProps1.xml><?xml version="1.0" encoding="utf-8"?>
+<ds:datastoreItem xmlns:ds="http://schemas.openxmlformats.org/officeDocument/2006/customXml" ds:itemID="{C1CB0AB2-5648-4521-920E-401F587392CE}">
+  <ds:schemaRefs>
+    <ds:schemaRef ds:uri="http://schemas.openxmlformats.org/officeDocument/2006/bibliography"/>
+  </ds:schemaRefs>
+</ds:datastoreItem>
 </file>
</xml_diff>

<commit_message>
Added description to Positive conditionals
</commit_message>
<xml_diff>
--- a/Refactoring cheat sheet - Bad.docx
+++ b/Refactoring cheat sheet - Bad.docx
@@ -1,6 +1,6 @@
 
 <file path=word/document.xml><?xml version="1.0" encoding="utf-8"?>
-<w:document xmlns:wpc="http://schemas.microsoft.com/office/word/2010/wordprocessingCanvas" xmlns:mc="http://schemas.openxmlformats.org/markup-compatibility/2006" xmlns:o="urn:schemas-microsoft-com:office:office" xmlns:r="http://schemas.openxmlformats.org/officeDocument/2006/relationships" xmlns:m="http://schemas.openxmlformats.org/officeDocument/2006/math" xmlns:v="urn:schemas-microsoft-com:vml" xmlns:wp14="http://schemas.microsoft.com/office/word/2010/wordprocessingDrawing" xmlns:wp="http://schemas.openxmlformats.org/drawingml/2006/wordprocessingDrawing" xmlns:w10="urn:schemas-microsoft-com:office:word" xmlns:w="http://schemas.openxmlformats.org/wordprocessingml/2006/main" xmlns:w14="http://schemas.microsoft.com/office/word/2010/wordml" xmlns:wpg="http://schemas.microsoft.com/office/word/2010/wordprocessingGroup" xmlns:wpi="http://schemas.microsoft.com/office/word/2010/wordprocessingInk" xmlns:wne="http://schemas.microsoft.com/office/word/2006/wordml" xmlns:wps="http://schemas.microsoft.com/office/word/2010/wordprocessingShape" mc:Ignorable="w14 wp14">
+<w:document xmlns:ve="http://schemas.openxmlformats.org/markup-compatibility/2006" xmlns:o="urn:schemas-microsoft-com:office:office" xmlns:r="http://schemas.openxmlformats.org/officeDocument/2006/relationships" xmlns:m="http://schemas.openxmlformats.org/officeDocument/2006/math" xmlns:v="urn:schemas-microsoft-com:vml" xmlns:wp="http://schemas.openxmlformats.org/drawingml/2006/wordprocessingDrawing" xmlns:w10="urn:schemas-microsoft-com:office:word" xmlns:w="http://schemas.openxmlformats.org/wordprocessingml/2006/main" xmlns:wne="http://schemas.microsoft.com/office/word/2006/wordml">
   <w:body>
     <w:p>
       <w:pPr>
@@ -46,7 +46,7 @@
       <w:tblPr>
         <w:tblStyle w:val="ColorfulShading-Accent1"/>
         <w:tblW w:w="0" w:type="auto"/>
-        <w:tblLook w:val="0400" w:firstRow="0" w:lastRow="0" w:firstColumn="0" w:lastColumn="0" w:noHBand="0" w:noVBand="1"/>
+        <w:tblLook w:val="0400"/>
       </w:tblPr>
       <w:tblGrid>
         <w:gridCol w:w="4068"/>
@@ -54,7 +54,7 @@
       </w:tblGrid>
       <w:tr>
         <w:trPr>
-          <w:cnfStyle w:val="000000100000" w:firstRow="0" w:lastRow="0" w:firstColumn="0" w:lastColumn="0" w:oddVBand="0" w:evenVBand="0" w:oddHBand="1" w:evenHBand="0" w:firstRowFirstColumn="0" w:firstRowLastColumn="0" w:lastRowFirstColumn="0" w:lastRowLastColumn="0"/>
+          <w:cnfStyle w:val="000000100000"/>
         </w:trPr>
         <w:tc>
           <w:tcPr>
@@ -157,7 +157,7 @@
       </w:tr>
       <w:tr>
         <w:trPr>
-          <w:cnfStyle w:val="000000100000" w:firstRow="0" w:lastRow="0" w:firstColumn="0" w:lastColumn="0" w:oddVBand="0" w:evenVBand="0" w:oddHBand="1" w:evenHBand="0" w:firstRowFirstColumn="0" w:firstRowLastColumn="0" w:lastRowFirstColumn="0" w:lastRowLastColumn="0"/>
+          <w:cnfStyle w:val="000000100000"/>
         </w:trPr>
         <w:tc>
           <w:tcPr>
@@ -260,7 +260,7 @@
       </w:tr>
       <w:tr>
         <w:trPr>
-          <w:cnfStyle w:val="000000100000" w:firstRow="0" w:lastRow="0" w:firstColumn="0" w:lastColumn="0" w:oddVBand="0" w:evenVBand="0" w:oddHBand="1" w:evenHBand="0" w:firstRowFirstColumn="0" w:firstRowLastColumn="0" w:lastRowFirstColumn="0" w:lastRowLastColumn="0"/>
+          <w:cnfStyle w:val="000000100000"/>
         </w:trPr>
         <w:tc>
           <w:tcPr>
@@ -372,7 +372,7 @@
       </w:tr>
       <w:tr>
         <w:trPr>
-          <w:cnfStyle w:val="000000100000" w:firstRow="0" w:lastRow="0" w:firstColumn="0" w:lastColumn="0" w:oddVBand="0" w:evenVBand="0" w:oddHBand="1" w:evenHBand="0" w:firstRowFirstColumn="0" w:firstRowLastColumn="0" w:lastRowFirstColumn="0" w:lastRowLastColumn="0"/>
+          <w:cnfStyle w:val="000000100000"/>
         </w:trPr>
         <w:tc>
           <w:tcPr>
@@ -457,7 +457,7 @@
       </w:tr>
       <w:tr>
         <w:trPr>
-          <w:cnfStyle w:val="000000100000" w:firstRow="0" w:lastRow="0" w:firstColumn="0" w:lastColumn="0" w:oddVBand="0" w:evenVBand="0" w:oddHBand="1" w:evenHBand="0" w:firstRowFirstColumn="0" w:firstRowLastColumn="0" w:lastRowFirstColumn="0" w:lastRowLastColumn="0"/>
+          <w:cnfStyle w:val="000000100000"/>
         </w:trPr>
         <w:tc>
           <w:tcPr>
@@ -571,7 +571,7 @@
       </w:tr>
       <w:tr>
         <w:trPr>
-          <w:cnfStyle w:val="000000100000" w:firstRow="0" w:lastRow="0" w:firstColumn="0" w:lastColumn="0" w:oddVBand="0" w:evenVBand="0" w:oddHBand="1" w:evenHBand="0" w:firstRowFirstColumn="0" w:firstRowLastColumn="0" w:lastRowFirstColumn="0" w:lastRowLastColumn="0"/>
+          <w:cnfStyle w:val="000000100000"/>
         </w:trPr>
         <w:tc>
           <w:tcPr>
@@ -683,7 +683,7 @@
       </w:tr>
       <w:tr>
         <w:trPr>
-          <w:cnfStyle w:val="000000100000" w:firstRow="0" w:lastRow="0" w:firstColumn="0" w:lastColumn="0" w:oddVBand="0" w:evenVBand="0" w:oddHBand="1" w:evenHBand="0" w:firstRowFirstColumn="0" w:firstRowLastColumn="0" w:lastRowFirstColumn="0" w:lastRowLastColumn="0"/>
+          <w:cnfStyle w:val="000000100000"/>
         </w:trPr>
         <w:tc>
           <w:tcPr>
@@ -822,7 +822,7 @@
       </w:tr>
       <w:tr>
         <w:trPr>
-          <w:cnfStyle w:val="000000100000" w:firstRow="0" w:lastRow="0" w:firstColumn="0" w:lastColumn="0" w:oddVBand="0" w:evenVBand="0" w:oddHBand="1" w:evenHBand="0" w:firstRowFirstColumn="0" w:firstRowLastColumn="0" w:lastRowFirstColumn="0" w:lastRowLastColumn="0"/>
+          <w:cnfStyle w:val="000000100000"/>
         </w:trPr>
         <w:tc>
           <w:tcPr>
@@ -934,7 +934,7 @@
       </w:tr>
       <w:tr>
         <w:trPr>
-          <w:cnfStyle w:val="000000100000" w:firstRow="0" w:lastRow="0" w:firstColumn="0" w:lastColumn="0" w:oddVBand="0" w:evenVBand="0" w:oddHBand="1" w:evenHBand="0" w:firstRowFirstColumn="0" w:firstRowLastColumn="0" w:lastRowFirstColumn="0" w:lastRowLastColumn="0"/>
+          <w:cnfStyle w:val="000000100000"/>
         </w:trPr>
         <w:tc>
           <w:tcPr>
@@ -1037,7 +1037,7 @@
       </w:tr>
       <w:tr>
         <w:trPr>
-          <w:cnfStyle w:val="000000100000" w:firstRow="0" w:lastRow="0" w:firstColumn="0" w:lastColumn="0" w:oddVBand="0" w:evenVBand="0" w:oddHBand="1" w:evenHBand="0" w:firstRowFirstColumn="0" w:firstRowLastColumn="0" w:lastRowFirstColumn="0" w:lastRowLastColumn="0"/>
+          <w:cnfStyle w:val="000000100000"/>
         </w:trPr>
         <w:tc>
           <w:tcPr>
@@ -1149,7 +1149,7 @@
       </w:tr>
       <w:tr>
         <w:trPr>
-          <w:cnfStyle w:val="000000100000" w:firstRow="0" w:lastRow="0" w:firstColumn="0" w:lastColumn="0" w:oddVBand="0" w:evenVBand="0" w:oddHBand="1" w:evenHBand="0" w:firstRowFirstColumn="0" w:firstRowLastColumn="0" w:lastRowFirstColumn="0" w:lastRowLastColumn="0"/>
+          <w:cnfStyle w:val="000000100000"/>
         </w:trPr>
         <w:tc>
           <w:tcPr>
@@ -1243,7 +1243,7 @@
       </w:tr>
       <w:tr>
         <w:trPr>
-          <w:cnfStyle w:val="000000100000" w:firstRow="0" w:lastRow="0" w:firstColumn="0" w:lastColumn="0" w:oddVBand="0" w:evenVBand="0" w:oddHBand="1" w:evenHBand="0" w:firstRowFirstColumn="0" w:firstRowLastColumn="0" w:lastRowFirstColumn="0" w:lastRowLastColumn="0"/>
+          <w:cnfStyle w:val="000000100000"/>
         </w:trPr>
         <w:tc>
           <w:tcPr>
@@ -1346,7 +1346,7 @@
       </w:tr>
       <w:tr>
         <w:trPr>
-          <w:cnfStyle w:val="000000100000" w:firstRow="0" w:lastRow="0" w:firstColumn="0" w:lastColumn="0" w:oddVBand="0" w:evenVBand="0" w:oddHBand="1" w:evenHBand="0" w:firstRowFirstColumn="0" w:firstRowLastColumn="0" w:lastRowFirstColumn="0" w:lastRowLastColumn="0"/>
+          <w:cnfStyle w:val="000000100000"/>
         </w:trPr>
         <w:tc>
           <w:tcPr>
@@ -1449,7 +1449,7 @@
       </w:tr>
       <w:tr>
         <w:trPr>
-          <w:cnfStyle w:val="000000100000" w:firstRow="0" w:lastRow="0" w:firstColumn="0" w:lastColumn="0" w:oddVBand="0" w:evenVBand="0" w:oddHBand="1" w:evenHBand="0" w:firstRowFirstColumn="0" w:firstRowLastColumn="0" w:lastRowFirstColumn="0" w:lastRowLastColumn="0"/>
+          <w:cnfStyle w:val="000000100000"/>
         </w:trPr>
         <w:tc>
           <w:tcPr>
@@ -1488,6 +1488,15 @@
                 <w:szCs w:val="27"/>
               </w:rPr>
             </w:pPr>
+            <w:r>
+              <w:rPr>
+                <w:rFonts w:ascii="Times New Roman" w:eastAsia="Times New Roman" w:hAnsi="Times New Roman" w:cs="Times New Roman"/>
+                <w:color w:val="000000"/>
+                <w:sz w:val="27"/>
+                <w:szCs w:val="27"/>
+              </w:rPr>
+              <w:t>Positive conditionals are easier to comprehend</w:t>
+            </w:r>
           </w:p>
         </w:tc>
       </w:tr>
@@ -1552,7 +1561,7 @@
       </w:tr>
       <w:tr>
         <w:trPr>
-          <w:cnfStyle w:val="000000100000" w:firstRow="0" w:lastRow="0" w:firstColumn="0" w:lastColumn="0" w:oddVBand="0" w:evenVBand="0" w:oddHBand="1" w:evenHBand="0" w:firstRowFirstColumn="0" w:firstRowLastColumn="0" w:lastRowFirstColumn="0" w:lastRowLastColumn="0"/>
+          <w:cnfStyle w:val="000000100000"/>
         </w:trPr>
         <w:tc>
           <w:tcPr>
@@ -1664,7 +1673,7 @@
       </w:tr>
       <w:tr>
         <w:trPr>
-          <w:cnfStyle w:val="000000100000" w:firstRow="0" w:lastRow="0" w:firstColumn="0" w:lastColumn="0" w:oddVBand="0" w:evenVBand="0" w:oddHBand="1" w:evenHBand="0" w:firstRowFirstColumn="0" w:firstRowLastColumn="0" w:lastRowFirstColumn="0" w:lastRowLastColumn="0"/>
+          <w:cnfStyle w:val="000000100000"/>
         </w:trPr>
         <w:tc>
           <w:tcPr>
@@ -1801,7 +1810,7 @@
 </file>
 
 <file path=word/numbering.xml><?xml version="1.0" encoding="utf-8"?>
-<w:numbering xmlns:wpc="http://schemas.microsoft.com/office/word/2010/wordprocessingCanvas" xmlns:mc="http://schemas.openxmlformats.org/markup-compatibility/2006" xmlns:o="urn:schemas-microsoft-com:office:office" xmlns:r="http://schemas.openxmlformats.org/officeDocument/2006/relationships" xmlns:m="http://schemas.openxmlformats.org/officeDocument/2006/math" xmlns:v="urn:schemas-microsoft-com:vml" xmlns:wp14="http://schemas.microsoft.com/office/word/2010/wordprocessingDrawing" xmlns:wp="http://schemas.openxmlformats.org/drawingml/2006/wordprocessingDrawing" xmlns:w10="urn:schemas-microsoft-com:office:word" xmlns:w="http://schemas.openxmlformats.org/wordprocessingml/2006/main" xmlns:w14="http://schemas.microsoft.com/office/word/2010/wordml" xmlns:wpg="http://schemas.microsoft.com/office/word/2010/wordprocessingGroup" xmlns:wpi="http://schemas.microsoft.com/office/word/2010/wordprocessingInk" xmlns:wne="http://schemas.microsoft.com/office/word/2006/wordml" xmlns:wps="http://schemas.microsoft.com/office/word/2010/wordprocessingShape" mc:Ignorable="w14 wp14">
+<w:numbering xmlns:ve="http://schemas.openxmlformats.org/markup-compatibility/2006" xmlns:o="urn:schemas-microsoft-com:office:office" xmlns:r="http://schemas.openxmlformats.org/officeDocument/2006/relationships" xmlns:m="http://schemas.openxmlformats.org/officeDocument/2006/math" xmlns:v="urn:schemas-microsoft-com:vml" xmlns:wp="http://schemas.openxmlformats.org/drawingml/2006/wordprocessingDrawing" xmlns:w10="urn:schemas-microsoft-com:office:word" xmlns:w="http://schemas.openxmlformats.org/wordprocessingml/2006/main" xmlns:wne="http://schemas.microsoft.com/office/word/2006/wordml">
   <w:abstractNum w:abstractNumId="0">
     <w:nsid w:val="2D804FDA"/>
     <w:multiLevelType w:val="hybridMultilevel"/>
@@ -1984,7 +1993,7 @@
 </file>
 
 <file path=word/styles.xml><?xml version="1.0" encoding="utf-8"?>
-<w:styles xmlns:mc="http://schemas.openxmlformats.org/markup-compatibility/2006" xmlns:r="http://schemas.openxmlformats.org/officeDocument/2006/relationships" xmlns:w="http://schemas.openxmlformats.org/wordprocessingml/2006/main" xmlns:w14="http://schemas.microsoft.com/office/word/2010/wordml" mc:Ignorable="w14">
+<w:styles xmlns:r="http://schemas.openxmlformats.org/officeDocument/2006/relationships" xmlns:w="http://schemas.openxmlformats.org/wordprocessingml/2006/main">
   <w:docDefaults>
     <w:rPrDefault>
       <w:rPr>
@@ -2155,6 +2164,7 @@
     <w:uiPriority w:val="99"/>
     <w:semiHidden/>
     <w:unhideWhenUsed/>
+    <w:qFormat/>
     <w:tblPr>
       <w:tblInd w:w="0" w:type="dxa"/>
       <w:tblCellMar>
@@ -2832,7 +2842,7 @@
 </file>
 
 <file path=customXml/itemProps1.xml><?xml version="1.0" encoding="utf-8"?>
-<ds:datastoreItem xmlns:ds="http://schemas.openxmlformats.org/officeDocument/2006/customXml" ds:itemID="{C1CB0AB2-5648-4521-920E-401F587392CE}">
+<ds:datastoreItem xmlns:ds="http://schemas.openxmlformats.org/officeDocument/2006/customXml" ds:itemID="{AC169E00-EA67-4CBB-9FCD-FBC3B9B40916}">
   <ds:schemaRefs>
     <ds:schemaRef ds:uri="http://schemas.openxmlformats.org/officeDocument/2006/bibliography"/>
   </ds:schemaRefs>

</xml_diff>